<commit_message>
fix: update resume details and enhance formatting for clarity
</commit_message>
<xml_diff>
--- a/files/MohitSingh_DevOpsCloud_Resume_2025.docx
+++ b/files/MohitSingh_DevOpsCloud_Resume_2025.docx
@@ -1,6 +1,6 @@
 
 <file path=word/document.xml><?xml version="1.0" encoding="utf-8"?>
-<w:document xmlns:wpc="http://schemas.microsoft.com/office/word/2010/wordprocessingCanvas" xmlns:cx="http://schemas.microsoft.com/office/drawing/2014/chartex" xmlns:cx1="http://schemas.microsoft.com/office/drawing/2015/9/8/chartex" xmlns:cx2="http://schemas.microsoft.com/office/drawing/2015/10/21/chartex" xmlns:cx3="http://schemas.microsoft.com/office/drawing/2016/5/9/chartex" xmlns:cx4="http://schemas.microsoft.com/office/drawing/2016/5/10/chartex" xmlns:cx5="http://schemas.microsoft.com/office/drawing/2016/5/11/chartex" xmlns:cx6="http://schemas.microsoft.com/office/drawing/2016/5/12/chartex" xmlns:cx7="http://schemas.microsoft.com/office/drawing/2016/5/13/chartex" xmlns:cx8="http://schemas.microsoft.com/office/drawing/2016/5/14/chartex" xmlns:mc="http://schemas.openxmlformats.org/markup-compatibility/2006" xmlns:aink="http://schemas.microsoft.com/office/drawing/2016/ink" xmlns:am3d="http://schemas.microsoft.com/office/drawing/2017/model3d" xmlns:o="urn:schemas-microsoft-com:office:office" xmlns:oel="http://schemas.microsoft.com/office/2019/extlst" xmlns:r="http://schemas.openxmlformats.org/officeDocument/2006/relationships" xmlns:m="http://schemas.openxmlformats.org/officeDocument/2006/math" xmlns:v="urn:schemas-microsoft-com:vml" xmlns:wp14="http://schemas.microsoft.com/office/word/2010/wordprocessingDrawing" xmlns:wp="http://schemas.openxmlformats.org/drawingml/2006/wordprocessingDrawing" xmlns:w10="urn:schemas-microsoft-com:office:word" xmlns:w="http://schemas.openxmlformats.org/wordprocessingml/2006/main" xmlns:w14="http://schemas.microsoft.com/office/word/2010/wordml" xmlns:w15="http://schemas.microsoft.com/office/word/2012/wordml" xmlns:w16cex="http://schemas.microsoft.com/office/word/2018/wordml/cex" xmlns:w16cid="http://schemas.microsoft.com/office/word/2016/wordml/cid" xmlns:w16="http://schemas.microsoft.com/office/word/2018/wordml" xmlns:w16sdtdh="http://schemas.microsoft.com/office/word/2020/wordml/sdtdatahash" xmlns:w16se="http://schemas.microsoft.com/office/word/2015/wordml/symex" xmlns:wpg="http://schemas.microsoft.com/office/word/2010/wordprocessingGroup" xmlns:wpi="http://schemas.microsoft.com/office/word/2010/wordprocessingInk" xmlns:wne="http://schemas.microsoft.com/office/word/2006/wordml" xmlns:wps="http://schemas.microsoft.com/office/word/2010/wordprocessingShape" mc:Ignorable="w14 w15 w16se w16cid w16 w16cex w16sdtdh wp14">
+<w:document xmlns:wpc="http://schemas.microsoft.com/office/word/2010/wordprocessingCanvas" xmlns:cx="http://schemas.microsoft.com/office/drawing/2014/chartex" xmlns:cx1="http://schemas.microsoft.com/office/drawing/2015/9/8/chartex" xmlns:cx2="http://schemas.microsoft.com/office/drawing/2015/10/21/chartex" xmlns:cx3="http://schemas.microsoft.com/office/drawing/2016/5/9/chartex" xmlns:cx4="http://schemas.microsoft.com/office/drawing/2016/5/10/chartex" xmlns:cx5="http://schemas.microsoft.com/office/drawing/2016/5/11/chartex" xmlns:cx6="http://schemas.microsoft.com/office/drawing/2016/5/12/chartex" xmlns:cx7="http://schemas.microsoft.com/office/drawing/2016/5/13/chartex" xmlns:cx8="http://schemas.microsoft.com/office/drawing/2016/5/14/chartex" xmlns:mc="http://schemas.openxmlformats.org/markup-compatibility/2006" xmlns:aink="http://schemas.microsoft.com/office/drawing/2016/ink" xmlns:am3d="http://schemas.microsoft.com/office/drawing/2017/model3d" xmlns:o="urn:schemas-microsoft-com:office:office" xmlns:oel="http://schemas.microsoft.com/office/2019/extlst" xmlns:r="http://schemas.openxmlformats.org/officeDocument/2006/relationships" xmlns:m="http://schemas.openxmlformats.org/officeDocument/2006/math" xmlns:v="urn:schemas-microsoft-com:vml" xmlns:wp14="http://schemas.microsoft.com/office/word/2010/wordprocessingDrawing" xmlns:wp="http://schemas.openxmlformats.org/drawingml/2006/wordprocessingDrawing" xmlns:w10="urn:schemas-microsoft-com:office:word" xmlns:w="http://schemas.openxmlformats.org/wordprocessingml/2006/main" xmlns:w14="http://schemas.microsoft.com/office/word/2010/wordml" xmlns:w15="http://schemas.microsoft.com/office/word/2012/wordml" xmlns:w16cex="http://schemas.microsoft.com/office/word/2018/wordml/cex" xmlns:w16cid="http://schemas.microsoft.com/office/word/2016/wordml/cid" xmlns:w16="http://schemas.microsoft.com/office/word/2018/wordml" xmlns:w16du="http://schemas.microsoft.com/office/word/2023/wordml/word16du" xmlns:w16sdtdh="http://schemas.microsoft.com/office/word/2020/wordml/sdtdatahash" xmlns:w16sdtfl="http://schemas.microsoft.com/office/word/2024/wordml/sdtformatlock" xmlns:w16se="http://schemas.microsoft.com/office/word/2015/wordml/symex" xmlns:wpg="http://schemas.microsoft.com/office/word/2010/wordprocessingGroup" xmlns:wpi="http://schemas.microsoft.com/office/word/2010/wordprocessingInk" xmlns:wne="http://schemas.microsoft.com/office/word/2006/wordml" xmlns:wps="http://schemas.microsoft.com/office/word/2010/wordprocessingShape" mc:Ignorable="w14 w15 w16se w16cid w16 w16cex w16sdtdh w16sdtfl w16du wp14">
   <w:body>
     <w:p>
       <w:pPr>
@@ -133,8 +133,8 @@
                               <w:rPr>
                                 <w:b/>
                                 <w:bCs/>
-                                <w:sz w:val="14"/>
-                                <w:szCs w:val="14"/>
+                                <w:sz w:val="16"/>
+                                <w:szCs w:val="16"/>
                               </w:rPr>
                             </w:pPr>
                             <w:hyperlink r:id="rId9" w:history="1">
@@ -144,8 +144,8 @@
                                   <w:rFonts w:ascii="Aptos" w:hAnsi="Aptos"/>
                                   <w:b/>
                                   <w:bCs/>
-                                  <w:sz w:val="14"/>
-                                  <w:szCs w:val="14"/>
+                                  <w:sz w:val="16"/>
+                                  <w:szCs w:val="16"/>
                                 </w:rPr>
                                 <w:t>MY WEBSITE</w:t>
                               </w:r>
@@ -164,8 +164,8 @@
                                 <w:b/>
                                 <w:bCs/>
                                 <w:color w:val="4472C4" w:themeColor="accent1"/>
-                                <w:sz w:val="14"/>
-                                <w:szCs w:val="14"/>
+                                <w:sz w:val="16"/>
+                                <w:szCs w:val="16"/>
                               </w:rPr>
                             </w:pPr>
                             <w:hyperlink r:id="rId10">
@@ -175,8 +175,8 @@
                                   <w:b/>
                                   <w:bCs/>
                                   <w:color w:val="4472C4" w:themeColor="accent1"/>
-                                  <w:sz w:val="14"/>
-                                  <w:szCs w:val="14"/>
+                                  <w:sz w:val="16"/>
+                                  <w:szCs w:val="16"/>
                                   <w:u w:val="single"/>
                                 </w:rPr>
                                 <w:t>LINKEDIN</w:t>
@@ -190,8 +190,8 @@
                                 <w:i/>
                                 <w:iCs/>
                                 <w:color w:val="4472C4" w:themeColor="accent1"/>
-                                <w:sz w:val="14"/>
-                                <w:szCs w:val="14"/>
+                                <w:sz w:val="16"/>
+                                <w:szCs w:val="16"/>
                               </w:rPr>
                               <w:t xml:space="preserve"> </w:t>
                             </w:r>
@@ -201,8 +201,8 @@
                                 <w:b/>
                                 <w:bCs/>
                                 <w:color w:val="4472C4" w:themeColor="accent1"/>
-                                <w:sz w:val="14"/>
-                                <w:szCs w:val="14"/>
+                                <w:sz w:val="16"/>
+                                <w:szCs w:val="16"/>
                               </w:rPr>
                               <w:t xml:space="preserve">| </w:t>
                             </w:r>
@@ -213,8 +213,8 @@
                                   <w:b/>
                                   <w:bCs/>
                                   <w:color w:val="4472C4" w:themeColor="accent1"/>
-                                  <w:sz w:val="14"/>
-                                  <w:szCs w:val="14"/>
+                                  <w:sz w:val="16"/>
+                                  <w:szCs w:val="16"/>
                                   <w:u w:val="single"/>
                                 </w:rPr>
                                 <w:t>GITHUB REPO</w:t>
@@ -226,8 +226,8 @@
                                 <w:b/>
                                 <w:bCs/>
                                 <w:color w:val="4472C4" w:themeColor="accent1"/>
-                                <w:sz w:val="14"/>
-                                <w:szCs w:val="14"/>
+                                <w:sz w:val="16"/>
+                                <w:szCs w:val="16"/>
                               </w:rPr>
                               <w:t xml:space="preserve"> | </w:t>
                             </w:r>
@@ -237,8 +237,8 @@
                                 <w:b/>
                                 <w:bCs/>
                                 <w:color w:val="4472C4" w:themeColor="accent1"/>
-                                <w:sz w:val="14"/>
-                                <w:szCs w:val="14"/>
+                                <w:sz w:val="16"/>
+                                <w:szCs w:val="16"/>
                                 <w:u w:val="single"/>
                               </w:rPr>
                               <w:t xml:space="preserve"> </w:t>
@@ -250,8 +250,8 @@
                                   <w:b/>
                                   <w:bCs/>
                                   <w:color w:val="4472C4" w:themeColor="accent1"/>
-                                  <w:sz w:val="14"/>
-                                  <w:szCs w:val="14"/>
+                                  <w:sz w:val="16"/>
+                                  <w:szCs w:val="16"/>
                                   <w:u w:val="single"/>
                                 </w:rPr>
                                 <w:t>STACKOVERFLOW</w:t>
@@ -266,8 +266,8 @@
                                 <w:b/>
                                 <w:bCs/>
                                 <w:color w:val="4472C4" w:themeColor="accent1"/>
-                                <w:sz w:val="14"/>
-                                <w:szCs w:val="14"/>
+                                <w:sz w:val="16"/>
+                                <w:szCs w:val="16"/>
                               </w:rPr>
                             </w:pPr>
                             <w:hyperlink r:id="rId13" w:anchor="recommendation" w:history="1">
@@ -278,8 +278,8 @@
                                   <w:b/>
                                   <w:bCs/>
                                   <w:color w:val="4472C4" w:themeColor="accent1"/>
-                                  <w:sz w:val="14"/>
-                                  <w:szCs w:val="14"/>
+                                  <w:sz w:val="16"/>
+                                  <w:szCs w:val="16"/>
                                 </w:rPr>
                                 <w:t>CLIENT &amp; MANAGER RECOMMENDATIONS</w:t>
                               </w:r>
@@ -378,8 +378,8 @@
                         <w:rPr>
                           <w:b/>
                           <w:bCs/>
-                          <w:sz w:val="14"/>
-                          <w:szCs w:val="14"/>
+                          <w:sz w:val="16"/>
+                          <w:szCs w:val="16"/>
                         </w:rPr>
                       </w:pPr>
                       <w:hyperlink r:id="rId15" w:history="1">
@@ -389,8 +389,8 @@
                             <w:rFonts w:ascii="Aptos" w:hAnsi="Aptos"/>
                             <w:b/>
                             <w:bCs/>
-                            <w:sz w:val="14"/>
-                            <w:szCs w:val="14"/>
+                            <w:sz w:val="16"/>
+                            <w:szCs w:val="16"/>
                           </w:rPr>
                           <w:t>MY WEBSITE</w:t>
                         </w:r>
@@ -409,8 +409,8 @@
                           <w:b/>
                           <w:bCs/>
                           <w:color w:val="4472C4" w:themeColor="accent1"/>
-                          <w:sz w:val="14"/>
-                          <w:szCs w:val="14"/>
+                          <w:sz w:val="16"/>
+                          <w:szCs w:val="16"/>
                         </w:rPr>
                       </w:pPr>
                       <w:hyperlink r:id="rId16">
@@ -420,8 +420,8 @@
                             <w:b/>
                             <w:bCs/>
                             <w:color w:val="4472C4" w:themeColor="accent1"/>
-                            <w:sz w:val="14"/>
-                            <w:szCs w:val="14"/>
+                            <w:sz w:val="16"/>
+                            <w:szCs w:val="16"/>
                             <w:u w:val="single"/>
                           </w:rPr>
                           <w:t>LINKEDIN</w:t>
@@ -435,8 +435,8 @@
                           <w:i/>
                           <w:iCs/>
                           <w:color w:val="4472C4" w:themeColor="accent1"/>
-                          <w:sz w:val="14"/>
-                          <w:szCs w:val="14"/>
+                          <w:sz w:val="16"/>
+                          <w:szCs w:val="16"/>
                         </w:rPr>
                         <w:t xml:space="preserve"> </w:t>
                       </w:r>
@@ -446,8 +446,8 @@
                           <w:b/>
                           <w:bCs/>
                           <w:color w:val="4472C4" w:themeColor="accent1"/>
-                          <w:sz w:val="14"/>
-                          <w:szCs w:val="14"/>
+                          <w:sz w:val="16"/>
+                          <w:szCs w:val="16"/>
                         </w:rPr>
                         <w:t xml:space="preserve">| </w:t>
                       </w:r>
@@ -458,8 +458,8 @@
                             <w:b/>
                             <w:bCs/>
                             <w:color w:val="4472C4" w:themeColor="accent1"/>
-                            <w:sz w:val="14"/>
-                            <w:szCs w:val="14"/>
+                            <w:sz w:val="16"/>
+                            <w:szCs w:val="16"/>
                             <w:u w:val="single"/>
                           </w:rPr>
                           <w:t>GITHUB REPO</w:t>
@@ -471,8 +471,8 @@
                           <w:b/>
                           <w:bCs/>
                           <w:color w:val="4472C4" w:themeColor="accent1"/>
-                          <w:sz w:val="14"/>
-                          <w:szCs w:val="14"/>
+                          <w:sz w:val="16"/>
+                          <w:szCs w:val="16"/>
                         </w:rPr>
                         <w:t xml:space="preserve"> | </w:t>
                       </w:r>
@@ -482,8 +482,8 @@
                           <w:b/>
                           <w:bCs/>
                           <w:color w:val="4472C4" w:themeColor="accent1"/>
-                          <w:sz w:val="14"/>
-                          <w:szCs w:val="14"/>
+                          <w:sz w:val="16"/>
+                          <w:szCs w:val="16"/>
                           <w:u w:val="single"/>
                         </w:rPr>
                         <w:t xml:space="preserve"> </w:t>
@@ -495,8 +495,8 @@
                             <w:b/>
                             <w:bCs/>
                             <w:color w:val="4472C4" w:themeColor="accent1"/>
-                            <w:sz w:val="14"/>
-                            <w:szCs w:val="14"/>
+                            <w:sz w:val="16"/>
+                            <w:szCs w:val="16"/>
                             <w:u w:val="single"/>
                           </w:rPr>
                           <w:t>STACKOVERFLOW</w:t>
@@ -511,8 +511,8 @@
                           <w:b/>
                           <w:bCs/>
                           <w:color w:val="4472C4" w:themeColor="accent1"/>
-                          <w:sz w:val="14"/>
-                          <w:szCs w:val="14"/>
+                          <w:sz w:val="16"/>
+                          <w:szCs w:val="16"/>
                         </w:rPr>
                       </w:pPr>
                       <w:hyperlink r:id="rId19" w:anchor="recommendation" w:history="1">
@@ -523,8 +523,8 @@
                             <w:b/>
                             <w:bCs/>
                             <w:color w:val="4472C4" w:themeColor="accent1"/>
-                            <w:sz w:val="14"/>
-                            <w:szCs w:val="14"/>
+                            <w:sz w:val="16"/>
+                            <w:szCs w:val="16"/>
                           </w:rPr>
                           <w:t>CLIENT &amp; MANAGER RECOMMENDATIONS</w:t>
                         </w:r>
@@ -561,21 +561,21 @@
           <w:rFonts w:ascii="Aptos" w:hAnsi="Aptos"/>
           <w:color w:val="00B0F0"/>
         </w:rPr>
-        <w:t xml:space="preserve">Technical Lead | </w:t>
+        <w:t xml:space="preserve">Technical Lead | DevOps &amp; Cloud </w:t>
       </w:r>
       <w:r>
         <w:rPr>
           <w:rFonts w:ascii="Aptos" w:hAnsi="Aptos"/>
           <w:color w:val="00B0F0"/>
         </w:rPr>
-        <w:t xml:space="preserve">Senior </w:t>
+        <w:t>Architect</w:t>
       </w:r>
       <w:r>
         <w:rPr>
           <w:rFonts w:ascii="Aptos" w:hAnsi="Aptos"/>
           <w:color w:val="00B0F0"/>
         </w:rPr>
-        <w:t>DevOps &amp; Cloud Engineer | Automation</w:t>
+        <w:t xml:space="preserve"> | Automation</w:t>
       </w:r>
     </w:p>
     <w:p>
@@ -775,7 +775,303 @@
           <w:sz w:val="18"/>
           <w:szCs w:val="18"/>
         </w:rPr>
-        <w:t>• AZURE • AWS  • GIT   • GITHUB ACTIONS  • AZURE DEVOPS  • TERRAFORM  • JENKINS  • SAST &amp; DAST TOOL  • DOCKER  • KUBERNETES • ARGO CD • HELM CHARTS • OPEN TELEMETRY • NEW RELIC  • PROMETHEUS • LINUX • SERVICE NOW• POWERSHELL • BASH  • PYTHON</w:t>
+        <w:t xml:space="preserve">• AZURE • </w:t>
+      </w:r>
+      <w:r>
+        <w:rPr>
+          <w:rFonts w:ascii="Aptos" w:hAnsi="Aptos"/>
+          <w:sz w:val="18"/>
+          <w:szCs w:val="18"/>
+        </w:rPr>
+        <w:t>AWS |</w:t>
+      </w:r>
+      <w:r>
+        <w:rPr>
+          <w:rFonts w:ascii="Aptos" w:hAnsi="Aptos"/>
+          <w:sz w:val="18"/>
+          <w:szCs w:val="18"/>
+        </w:rPr>
+        <w:t xml:space="preserve"> </w:t>
+      </w:r>
+      <w:r>
+        <w:rPr>
+          <w:rFonts w:ascii="Aptos" w:hAnsi="Aptos"/>
+          <w:sz w:val="18"/>
+          <w:szCs w:val="18"/>
+        </w:rPr>
+        <w:t>GIT</w:t>
+      </w:r>
+      <w:r>
+        <w:rPr>
+          <w:rFonts w:ascii="Aptos" w:hAnsi="Aptos"/>
+          <w:sz w:val="18"/>
+          <w:szCs w:val="18"/>
+        </w:rPr>
+        <w:t xml:space="preserve">   • GITHUB </w:t>
+      </w:r>
+      <w:r>
+        <w:rPr>
+          <w:rFonts w:ascii="Aptos" w:hAnsi="Aptos"/>
+          <w:sz w:val="18"/>
+          <w:szCs w:val="18"/>
+        </w:rPr>
+        <w:t>ACTIONS •</w:t>
+      </w:r>
+      <w:r>
+        <w:rPr>
+          <w:rFonts w:ascii="Aptos" w:hAnsi="Aptos"/>
+          <w:sz w:val="18"/>
+          <w:szCs w:val="18"/>
+        </w:rPr>
+        <w:t xml:space="preserve"> AZURE </w:t>
+      </w:r>
+      <w:r>
+        <w:rPr>
+          <w:rFonts w:ascii="Aptos" w:hAnsi="Aptos"/>
+          <w:sz w:val="18"/>
+          <w:szCs w:val="18"/>
+        </w:rPr>
+        <w:t>DEVOPS</w:t>
+      </w:r>
+      <w:r>
+        <w:rPr>
+          <w:rFonts w:ascii="Aptos" w:hAnsi="Aptos"/>
+          <w:sz w:val="18"/>
+          <w:szCs w:val="18"/>
+        </w:rPr>
+        <w:t xml:space="preserve"> </w:t>
+      </w:r>
+      <w:r>
+        <w:rPr>
+          <w:rFonts w:ascii="Aptos" w:hAnsi="Aptos"/>
+          <w:sz w:val="18"/>
+          <w:szCs w:val="18"/>
+        </w:rPr>
+        <w:t>• JENKINS</w:t>
+      </w:r>
+      <w:r>
+        <w:rPr>
+          <w:rFonts w:ascii="Aptos" w:hAnsi="Aptos"/>
+          <w:sz w:val="18"/>
+          <w:szCs w:val="18"/>
+        </w:rPr>
+        <w:t xml:space="preserve"> </w:t>
+      </w:r>
+      <w:r>
+        <w:rPr>
+          <w:rFonts w:ascii="Aptos" w:hAnsi="Aptos"/>
+          <w:sz w:val="18"/>
+          <w:szCs w:val="18"/>
+        </w:rPr>
+        <w:t xml:space="preserve">| </w:t>
+      </w:r>
+      <w:r>
+        <w:rPr>
+          <w:rFonts w:ascii="Aptos" w:hAnsi="Aptos"/>
+          <w:sz w:val="18"/>
+          <w:szCs w:val="18"/>
+        </w:rPr>
+        <w:t>•</w:t>
+      </w:r>
+      <w:r>
+        <w:rPr>
+          <w:rFonts w:ascii="Aptos" w:hAnsi="Aptos"/>
+          <w:sz w:val="18"/>
+          <w:szCs w:val="18"/>
+        </w:rPr>
+        <w:t xml:space="preserve"> </w:t>
+      </w:r>
+      <w:r>
+        <w:rPr>
+          <w:rFonts w:ascii="Aptos" w:hAnsi="Aptos"/>
+          <w:sz w:val="18"/>
+          <w:szCs w:val="18"/>
+        </w:rPr>
+        <w:t>TERRAFORM</w:t>
+      </w:r>
+      <w:r>
+        <w:rPr>
+          <w:rFonts w:ascii="Aptos" w:hAnsi="Aptos"/>
+          <w:sz w:val="18"/>
+          <w:szCs w:val="18"/>
+        </w:rPr>
+        <w:t xml:space="preserve"> </w:t>
+      </w:r>
+      <w:r>
+        <w:rPr>
+          <w:rFonts w:ascii="Aptos" w:hAnsi="Aptos"/>
+          <w:sz w:val="18"/>
+          <w:szCs w:val="18"/>
+        </w:rPr>
+        <w:t xml:space="preserve">• </w:t>
+      </w:r>
+      <w:r>
+        <w:rPr>
+          <w:rFonts w:ascii="Aptos" w:hAnsi="Aptos"/>
+          <w:sz w:val="18"/>
+          <w:szCs w:val="18"/>
+        </w:rPr>
+        <w:t>BICEP</w:t>
+      </w:r>
+      <w:r>
+        <w:rPr>
+          <w:rFonts w:ascii="Aptos" w:hAnsi="Aptos"/>
+          <w:sz w:val="18"/>
+          <w:szCs w:val="18"/>
+        </w:rPr>
+        <w:t xml:space="preserve"> </w:t>
+      </w:r>
+      <w:r>
+        <w:rPr>
+          <w:rFonts w:ascii="Aptos" w:hAnsi="Aptos"/>
+          <w:sz w:val="18"/>
+          <w:szCs w:val="18"/>
+        </w:rPr>
+        <w:t xml:space="preserve">| </w:t>
+      </w:r>
+      <w:r>
+        <w:rPr>
+          <w:rFonts w:ascii="Aptos" w:hAnsi="Aptos"/>
+          <w:sz w:val="18"/>
+          <w:szCs w:val="18"/>
+        </w:rPr>
+        <w:t xml:space="preserve">• SAST &amp; DAST </w:t>
+      </w:r>
+      <w:r>
+        <w:rPr>
+          <w:rFonts w:ascii="Aptos" w:hAnsi="Aptos"/>
+          <w:sz w:val="18"/>
+          <w:szCs w:val="18"/>
+        </w:rPr>
+        <w:t>TOOL |</w:t>
+      </w:r>
+      <w:r>
+        <w:rPr>
+          <w:rFonts w:ascii="Aptos" w:hAnsi="Aptos"/>
+          <w:sz w:val="18"/>
+          <w:szCs w:val="18"/>
+        </w:rPr>
+        <w:t xml:space="preserve"> </w:t>
+      </w:r>
+      <w:r>
+        <w:rPr>
+          <w:rFonts w:ascii="Aptos" w:hAnsi="Aptos"/>
+          <w:sz w:val="18"/>
+          <w:szCs w:val="18"/>
+        </w:rPr>
+        <w:t xml:space="preserve">• </w:t>
+      </w:r>
+      <w:r>
+        <w:rPr>
+          <w:rFonts w:ascii="Aptos" w:hAnsi="Aptos"/>
+          <w:sz w:val="18"/>
+          <w:szCs w:val="18"/>
+        </w:rPr>
+        <w:t>DOCKER •</w:t>
+      </w:r>
+      <w:r>
+        <w:rPr>
+          <w:rFonts w:ascii="Aptos" w:hAnsi="Aptos"/>
+          <w:sz w:val="18"/>
+          <w:szCs w:val="18"/>
+        </w:rPr>
+        <w:t xml:space="preserve"> KUBERNETES • ARGO CD • HELM CHARTS</w:t>
+      </w:r>
+      <w:r>
+        <w:rPr>
+          <w:rFonts w:ascii="Aptos" w:hAnsi="Aptos"/>
+          <w:sz w:val="18"/>
+          <w:szCs w:val="18"/>
+        </w:rPr>
+        <w:t xml:space="preserve"> |</w:t>
+      </w:r>
+      <w:r>
+        <w:rPr>
+          <w:rFonts w:ascii="Aptos" w:hAnsi="Aptos"/>
+          <w:sz w:val="18"/>
+          <w:szCs w:val="18"/>
+        </w:rPr>
+        <w:t xml:space="preserve"> • OPEN TELEMETRY • NEW </w:t>
+      </w:r>
+      <w:r>
+        <w:rPr>
+          <w:rFonts w:ascii="Aptos" w:hAnsi="Aptos"/>
+          <w:sz w:val="18"/>
+          <w:szCs w:val="18"/>
+        </w:rPr>
+        <w:t>RELIC •</w:t>
+      </w:r>
+      <w:r>
+        <w:rPr>
+          <w:rFonts w:ascii="Aptos" w:hAnsi="Aptos"/>
+          <w:sz w:val="18"/>
+          <w:szCs w:val="18"/>
+        </w:rPr>
+        <w:t xml:space="preserve"> PROMETHEUS</w:t>
+      </w:r>
+      <w:r>
+        <w:rPr>
+          <w:rFonts w:ascii="Aptos" w:hAnsi="Aptos"/>
+          <w:sz w:val="18"/>
+          <w:szCs w:val="18"/>
+        </w:rPr>
+        <w:t xml:space="preserve"> |</w:t>
+      </w:r>
+      <w:r>
+        <w:rPr>
+          <w:rFonts w:ascii="Aptos" w:hAnsi="Aptos"/>
+          <w:sz w:val="18"/>
+          <w:szCs w:val="18"/>
+        </w:rPr>
+        <w:t xml:space="preserve"> </w:t>
+      </w:r>
+      <w:r>
+        <w:rPr>
+          <w:rFonts w:ascii="Aptos" w:hAnsi="Aptos"/>
+          <w:sz w:val="18"/>
+          <w:szCs w:val="18"/>
+        </w:rPr>
+        <w:t xml:space="preserve">POWERSHELL • </w:t>
+      </w:r>
+      <w:r>
+        <w:rPr>
+          <w:rFonts w:ascii="Aptos" w:hAnsi="Aptos"/>
+          <w:sz w:val="18"/>
+          <w:szCs w:val="18"/>
+        </w:rPr>
+        <w:t>BASH •</w:t>
+      </w:r>
+      <w:r>
+        <w:rPr>
+          <w:rFonts w:ascii="Aptos" w:hAnsi="Aptos"/>
+          <w:sz w:val="18"/>
+          <w:szCs w:val="18"/>
+        </w:rPr>
+        <w:t xml:space="preserve"> </w:t>
+      </w:r>
+      <w:r>
+        <w:rPr>
+          <w:rFonts w:ascii="Aptos" w:hAnsi="Aptos"/>
+          <w:sz w:val="18"/>
+          <w:szCs w:val="18"/>
+        </w:rPr>
+        <w:t xml:space="preserve">PYTHON </w:t>
+      </w:r>
+      <w:r>
+        <w:rPr>
+          <w:rFonts w:ascii="Aptos" w:hAnsi="Aptos"/>
+          <w:sz w:val="18"/>
+          <w:szCs w:val="18"/>
+        </w:rPr>
+        <w:t xml:space="preserve">| </w:t>
+      </w:r>
+      <w:r>
+        <w:rPr>
+          <w:rFonts w:ascii="Aptos" w:hAnsi="Aptos"/>
+          <w:sz w:val="18"/>
+          <w:szCs w:val="18"/>
+        </w:rPr>
+        <w:t xml:space="preserve">• LINUX • SERVICE NOW• </w:t>
       </w:r>
     </w:p>
     <w:p>
@@ -1066,6 +1362,14 @@
         </w:rPr>
         <w:t>Technical Lead – DevOps &amp; Cloud</w:t>
       </w:r>
+      <w:r>
+        <w:rPr>
+          <w:rFonts w:ascii="Aptos" w:hAnsi="Aptos"/>
+          <w:sz w:val="20"/>
+          <w:szCs w:val="20"/>
+        </w:rPr>
+        <w:t xml:space="preserve"> Architect</w:t>
+      </w:r>
     </w:p>
     <w:p>
       <w:pPr>
@@ -1073,7 +1377,6 @@
         <w:jc w:val="both"/>
         <w:rPr>
           <w:rFonts w:ascii="Aptos" w:hAnsi="Aptos"/>
-          <w:color w:val="00B0F0"/>
           <w:sz w:val="18"/>
           <w:szCs w:val="18"/>
         </w:rPr>
@@ -1087,7 +1390,7 @@
           <w:sz w:val="18"/>
           <w:szCs w:val="18"/>
         </w:rPr>
-        <w:t xml:space="preserve">Tech </w:t>
+        <w:t>Tech Mahindra</w:t>
       </w:r>
       <w:r>
         <w:rPr>
@@ -1109,18 +1412,16 @@
           <w:sz w:val="18"/>
           <w:szCs w:val="18"/>
         </w:rPr>
-        <w:t xml:space="preserve">Mahindra </w:t>
-      </w:r>
-      <w:r>
-        <w:rPr>
-          <w:rFonts w:ascii="Aptos" w:hAnsi="Aptos"/>
-          <w:b/>
-          <w:bCs/>
+        <w:t>Ltd.</w:t>
+      </w:r>
+      <w:r>
+        <w:rPr>
+          <w:rFonts w:ascii="Aptos" w:hAnsi="Aptos"/>
           <w:color w:val="00B0F0"/>
           <w:sz w:val="18"/>
           <w:szCs w:val="18"/>
         </w:rPr>
-        <w:t>Ltd.</w:t>
+        <w:t xml:space="preserve">                  </w:t>
       </w:r>
       <w:r>
         <w:rPr>
@@ -1129,65 +1430,68 @@
           <w:sz w:val="18"/>
           <w:szCs w:val="18"/>
         </w:rPr>
-        <w:t xml:space="preserve">                  </w:t>
-      </w:r>
-      <w:r>
+        <w:t xml:space="preserve">       </w:t>
+      </w:r>
+      <w:r>
+        <w:rPr>
+          <w:rFonts w:ascii="Aptos" w:hAnsi="Aptos"/>
+          <w:sz w:val="18"/>
+          <w:szCs w:val="18"/>
+        </w:rPr>
+        <w:t>06</w:t>
+      </w:r>
+      <w:r>
+        <w:rPr>
+          <w:rFonts w:ascii="Aptos" w:hAnsi="Aptos"/>
+          <w:sz w:val="18"/>
+          <w:szCs w:val="18"/>
+        </w:rPr>
+        <w:t xml:space="preserve">/2022 – </w:t>
+      </w:r>
+      <w:r>
+        <w:rPr>
+          <w:rFonts w:ascii="Aptos" w:hAnsi="Aptos"/>
+          <w:sz w:val="18"/>
+          <w:szCs w:val="18"/>
+        </w:rPr>
+        <w:t xml:space="preserve">Present </w:t>
+      </w:r>
+      <w:r>
+        <w:rPr>
+          <w:rFonts w:ascii="Aptos" w:hAnsi="Aptos"/>
+          <w:sz w:val="18"/>
+          <w:szCs w:val="18"/>
+        </w:rPr>
+        <w:t xml:space="preserve">                   </w:t>
+      </w:r>
+      <w:r>
+        <w:rPr>
+          <w:rFonts w:ascii="Aptos" w:hAnsi="Aptos"/>
+          <w:sz w:val="18"/>
+          <w:szCs w:val="18"/>
+        </w:rPr>
+        <w:t>Nagpur</w:t>
+      </w:r>
+      <w:r>
+        <w:rPr>
+          <w:rFonts w:ascii="Aptos" w:hAnsi="Aptos"/>
+          <w:sz w:val="18"/>
+          <w:szCs w:val="18"/>
+        </w:rPr>
+        <w:t>, MH</w:t>
+      </w:r>
+    </w:p>
+    <w:p>
+      <w:pPr>
+        <w:spacing w:after="0" w:line="240" w:lineRule="auto"/>
+        <w:jc w:val="both"/>
         <w:rPr>
           <w:rFonts w:ascii="Aptos" w:hAnsi="Aptos"/>
           <w:color w:val="00B0F0"/>
           <w:sz w:val="18"/>
           <w:szCs w:val="18"/>
         </w:rPr>
-        <w:t xml:space="preserve">       </w:t>
-      </w:r>
-      <w:r>
-        <w:rPr>
-          <w:rFonts w:ascii="Aptos" w:hAnsi="Aptos"/>
-          <w:sz w:val="18"/>
-          <w:szCs w:val="18"/>
-        </w:rPr>
-        <w:t>06</w:t>
-      </w:r>
-      <w:r>
-        <w:rPr>
-          <w:rFonts w:ascii="Aptos" w:hAnsi="Aptos"/>
-          <w:sz w:val="18"/>
-          <w:szCs w:val="18"/>
-        </w:rPr>
-        <w:t xml:space="preserve">/2022 – </w:t>
-      </w:r>
-      <w:r>
-        <w:rPr>
-          <w:rFonts w:ascii="Aptos" w:hAnsi="Aptos"/>
-          <w:sz w:val="18"/>
-          <w:szCs w:val="18"/>
-        </w:rPr>
-        <w:t xml:space="preserve">Present </w:t>
-      </w:r>
-      <w:r>
-        <w:rPr>
-          <w:rFonts w:ascii="Aptos" w:hAnsi="Aptos"/>
-          <w:sz w:val="18"/>
-          <w:szCs w:val="18"/>
-        </w:rPr>
-        <w:t xml:space="preserve">                   </w:t>
-      </w:r>
-      <w:r>
-        <w:rPr>
-          <w:rFonts w:ascii="Aptos" w:hAnsi="Aptos"/>
-          <w:sz w:val="18"/>
-          <w:szCs w:val="18"/>
-        </w:rPr>
-        <w:t>Nagpur</w:t>
-      </w:r>
-      <w:r>
-        <w:rPr>
-          <w:rFonts w:ascii="Aptos" w:hAnsi="Aptos"/>
-          <w:sz w:val="18"/>
-          <w:szCs w:val="18"/>
-        </w:rPr>
-        <w:t>, MH</w:t>
-      </w:r>
+      </w:pPr>
     </w:p>
     <w:p>
       <w:pPr>
@@ -1534,7 +1838,25 @@
           <w:sz w:val="18"/>
           <w:szCs w:val="18"/>
         </w:rPr>
-        <w:t xml:space="preserve"> repetitive tasks using Infrastructure as Code (IaC) principles with tools like </w:t>
+        <w:t xml:space="preserve"> repetitive tasks using Infrastructure as Code (</w:t>
+      </w:r>
+      <w:proofErr w:type="spellStart"/>
+      <w:r>
+        <w:rPr>
+          <w:rFonts w:ascii="Aptos" w:hAnsi="Aptos"/>
+          <w:sz w:val="18"/>
+          <w:szCs w:val="18"/>
+        </w:rPr>
+        <w:t>IaC</w:t>
+      </w:r>
+      <w:proofErr w:type="spellEnd"/>
+      <w:r>
+        <w:rPr>
+          <w:rFonts w:ascii="Aptos" w:hAnsi="Aptos"/>
+          <w:sz w:val="18"/>
+          <w:szCs w:val="18"/>
+        </w:rPr>
+        <w:t xml:space="preserve">) principles with tools like </w:t>
       </w:r>
       <w:r>
         <w:rPr>
@@ -1832,7 +2154,6 @@
         <w:jc w:val="both"/>
         <w:rPr>
           <w:rFonts w:ascii="Aptos" w:hAnsi="Aptos"/>
-          <w:color w:val="00B0F0"/>
           <w:sz w:val="18"/>
           <w:szCs w:val="18"/>
         </w:rPr>
@@ -1959,6 +2280,18 @@
         </w:rPr>
         <w:t>, MH</w:t>
       </w:r>
+    </w:p>
+    <w:p>
+      <w:pPr>
+        <w:spacing w:after="0" w:line="240" w:lineRule="auto"/>
+        <w:jc w:val="both"/>
+        <w:rPr>
+          <w:rFonts w:ascii="Aptos" w:hAnsi="Aptos"/>
+          <w:color w:val="00B0F0"/>
+          <w:sz w:val="18"/>
+          <w:szCs w:val="18"/>
+        </w:rPr>
+      </w:pPr>
     </w:p>
     <w:p>
       <w:pPr>
@@ -2431,7 +2764,6 @@
         <w:jc w:val="both"/>
         <w:rPr>
           <w:rFonts w:ascii="Aptos" w:hAnsi="Aptos"/>
-          <w:color w:val="00B0F0"/>
           <w:sz w:val="18"/>
           <w:szCs w:val="18"/>
         </w:rPr>
@@ -2599,10 +2931,22 @@
     </w:p>
     <w:p>
       <w:pPr>
+        <w:spacing w:after="0" w:line="240" w:lineRule="auto"/>
+        <w:jc w:val="both"/>
+        <w:rPr>
+          <w:rFonts w:ascii="Aptos" w:hAnsi="Aptos"/>
+          <w:color w:val="00B0F0"/>
+          <w:sz w:val="18"/>
+          <w:szCs w:val="18"/>
+        </w:rPr>
+      </w:pPr>
+    </w:p>
+    <w:p>
+      <w:pPr>
         <w:pStyle w:val="ListParagraph"/>
         <w:numPr>
           <w:ilvl w:val="0"/>
-          <w:numId w:val="4"/>
+          <w:numId w:val="24"/>
         </w:numPr>
         <w:spacing w:after="0" w:line="240" w:lineRule="auto"/>
         <w:jc w:val="both"/>
@@ -2615,20 +2959,28 @@
       <w:r>
         <w:rPr>
           <w:rFonts w:ascii="Aptos" w:hAnsi="Aptos"/>
+          <w:sz w:val="18"/>
+          <w:szCs w:val="18"/>
+        </w:rPr>
+        <w:t xml:space="preserve">Provisioned infrastructure on </w:t>
+      </w:r>
+      <w:r>
+        <w:rPr>
+          <w:rFonts w:ascii="Aptos" w:hAnsi="Aptos"/>
           <w:b/>
           <w:bCs/>
           <w:sz w:val="18"/>
           <w:szCs w:val="18"/>
         </w:rPr>
-        <w:t>Provisioned</w:t>
-      </w:r>
-      <w:r>
-        <w:rPr>
-          <w:rFonts w:ascii="Aptos" w:hAnsi="Aptos"/>
-          <w:sz w:val="18"/>
-          <w:szCs w:val="18"/>
-        </w:rPr>
-        <w:t xml:space="preserve"> global region </w:t>
+        <w:t>Azure Landing Zones</w:t>
+      </w:r>
+      <w:r>
+        <w:rPr>
+          <w:rFonts w:ascii="Aptos" w:hAnsi="Aptos"/>
+          <w:sz w:val="18"/>
+          <w:szCs w:val="18"/>
+        </w:rPr>
+        <w:t xml:space="preserve"> with </w:t>
       </w:r>
       <w:r>
         <w:rPr>
@@ -2638,15 +2990,15 @@
           <w:sz w:val="18"/>
           <w:szCs w:val="18"/>
         </w:rPr>
-        <w:t>infrastructure</w:t>
-      </w:r>
-      <w:r>
-        <w:rPr>
-          <w:rFonts w:ascii="Aptos" w:hAnsi="Aptos"/>
-          <w:sz w:val="18"/>
-          <w:szCs w:val="18"/>
-        </w:rPr>
-        <w:t xml:space="preserve"> efficiently with </w:t>
+        <w:t>ARM</w:t>
+      </w:r>
+      <w:r>
+        <w:rPr>
+          <w:rFonts w:ascii="Aptos" w:hAnsi="Aptos"/>
+          <w:sz w:val="18"/>
+          <w:szCs w:val="18"/>
+        </w:rPr>
+        <w:t xml:space="preserve"> </w:t>
       </w:r>
       <w:r>
         <w:rPr>
@@ -2656,25 +3008,7 @@
           <w:sz w:val="18"/>
           <w:szCs w:val="18"/>
         </w:rPr>
-        <w:t>Azure ARM Templates</w:t>
-      </w:r>
-      <w:r>
-        <w:rPr>
-          <w:rFonts w:ascii="Aptos" w:hAnsi="Aptos"/>
-          <w:sz w:val="18"/>
-          <w:szCs w:val="18"/>
-        </w:rPr>
-        <w:t xml:space="preserve"> on </w:t>
-      </w:r>
-      <w:r>
-        <w:rPr>
-          <w:rFonts w:ascii="Aptos" w:hAnsi="Aptos"/>
-          <w:b/>
-          <w:bCs/>
-          <w:sz w:val="18"/>
-          <w:szCs w:val="18"/>
-        </w:rPr>
-        <w:t>Azure Landing Zone</w:t>
+        <w:t>templates</w:t>
       </w:r>
       <w:r>
         <w:rPr>
@@ -2690,7 +3024,7 @@
         <w:pStyle w:val="ListParagraph"/>
         <w:numPr>
           <w:ilvl w:val="0"/>
-          <w:numId w:val="4"/>
+          <w:numId w:val="24"/>
         </w:numPr>
         <w:spacing w:after="0" w:line="240" w:lineRule="auto"/>
         <w:jc w:val="both"/>
@@ -2706,7 +3040,7 @@
           <w:sz w:val="18"/>
           <w:szCs w:val="18"/>
         </w:rPr>
-        <w:t xml:space="preserve">Demonstrated adeptness with foundational development tools and crafting complex </w:t>
+        <w:t xml:space="preserve">Built complex pipelines using </w:t>
       </w:r>
       <w:r>
         <w:rPr>
@@ -2716,15 +3050,15 @@
           <w:sz w:val="18"/>
           <w:szCs w:val="18"/>
         </w:rPr>
-        <w:t>pipelines</w:t>
-      </w:r>
-      <w:r>
-        <w:rPr>
-          <w:rFonts w:ascii="Aptos" w:hAnsi="Aptos"/>
-          <w:sz w:val="18"/>
-          <w:szCs w:val="18"/>
-        </w:rPr>
-        <w:t xml:space="preserve"> using </w:t>
+        <w:t>Azure DevOps</w:t>
+      </w:r>
+      <w:r>
+        <w:rPr>
+          <w:rFonts w:ascii="Aptos" w:hAnsi="Aptos"/>
+          <w:sz w:val="18"/>
+          <w:szCs w:val="18"/>
+        </w:rPr>
+        <w:t xml:space="preserve"> and </w:t>
       </w:r>
       <w:r>
         <w:rPr>
@@ -2734,7 +3068,25 @@
           <w:sz w:val="18"/>
           <w:szCs w:val="18"/>
         </w:rPr>
-        <w:t>Azure DevOps</w:t>
+        <w:t>managed AKS</w:t>
+      </w:r>
+      <w:r>
+        <w:rPr>
+          <w:rFonts w:ascii="Aptos" w:hAnsi="Aptos"/>
+          <w:sz w:val="18"/>
+          <w:szCs w:val="18"/>
+        </w:rPr>
+        <w:t xml:space="preserve"> workloads with </w:t>
+      </w:r>
+      <w:r>
+        <w:rPr>
+          <w:rFonts w:ascii="Aptos" w:hAnsi="Aptos"/>
+          <w:b/>
+          <w:bCs/>
+          <w:sz w:val="18"/>
+          <w:szCs w:val="18"/>
+        </w:rPr>
+        <w:t>robust ingress configurations</w:t>
       </w:r>
       <w:r>
         <w:rPr>
@@ -2750,31 +3102,33 @@
         <w:pStyle w:val="ListParagraph"/>
         <w:numPr>
           <w:ilvl w:val="0"/>
-          <w:numId w:val="4"/>
+          <w:numId w:val="24"/>
         </w:numPr>
         <w:spacing w:after="0" w:line="240" w:lineRule="auto"/>
         <w:jc w:val="both"/>
         <w:rPr>
           <w:rFonts w:ascii="Aptos" w:hAnsi="Aptos"/>
-          <w:sz w:val="18"/>
-          <w:szCs w:val="18"/>
-        </w:rPr>
-      </w:pPr>
-      <w:r>
-        <w:rPr>
-          <w:rFonts w:ascii="Aptos" w:hAnsi="Aptos"/>
-          <w:sz w:val="18"/>
-          <w:szCs w:val="18"/>
-        </w:rPr>
-        <w:t>Proficiently created images and containers, orchestrated PODs, and maintained services and ingress using Azure Kubernetes</w:t>
-      </w:r>
-      <w:r>
-        <w:rPr>
-          <w:rFonts w:ascii="Aptos" w:hAnsi="Aptos"/>
-          <w:sz w:val="18"/>
-          <w:szCs w:val="18"/>
-        </w:rPr>
-        <w:t xml:space="preserve"> Service</w:t>
+          <w:sz w:val="16"/>
+          <w:szCs w:val="16"/>
+        </w:rPr>
+      </w:pPr>
+      <w:r>
+        <w:rPr>
+          <w:rFonts w:ascii="Aptos" w:hAnsi="Aptos"/>
+          <w:sz w:val="18"/>
+          <w:szCs w:val="18"/>
+        </w:rPr>
+        <w:t xml:space="preserve">Handled </w:t>
+      </w:r>
+      <w:r>
+        <w:rPr>
+          <w:rFonts w:ascii="Aptos" w:hAnsi="Aptos"/>
+          <w:b/>
+          <w:bCs/>
+          <w:sz w:val="18"/>
+          <w:szCs w:val="18"/>
+        </w:rPr>
+        <w:t>Azure Key Vault, Service Bus, AKS, and resource quota management</w:t>
       </w:r>
       <w:r>
         <w:rPr>
@@ -2787,72 +3141,12 @@
     </w:p>
     <w:p>
       <w:pPr>
-        <w:pStyle w:val="ListParagraph"/>
-        <w:numPr>
-          <w:ilvl w:val="0"/>
-          <w:numId w:val="4"/>
-        </w:numPr>
         <w:spacing w:after="0" w:line="240" w:lineRule="auto"/>
         <w:jc w:val="both"/>
         <w:rPr>
           <w:rFonts w:ascii="Aptos" w:hAnsi="Aptos"/>
-          <w:sz w:val="18"/>
-          <w:szCs w:val="18"/>
-        </w:rPr>
-      </w:pPr>
-      <w:r>
-        <w:rPr>
-          <w:rFonts w:ascii="Aptos" w:hAnsi="Aptos"/>
-          <w:sz w:val="18"/>
-          <w:szCs w:val="18"/>
-        </w:rPr>
-        <w:t xml:space="preserve">Managed various Azure resources including </w:t>
-      </w:r>
-      <w:r>
-        <w:rPr>
-          <w:rFonts w:ascii="Aptos" w:hAnsi="Aptos"/>
-          <w:b/>
-          <w:bCs/>
-          <w:sz w:val="18"/>
-          <w:szCs w:val="18"/>
-        </w:rPr>
-        <w:t xml:space="preserve">Key Vault, Resource Group, Service Bus, Containers, AKS, access policies, secrets, quota creation, </w:t>
-      </w:r>
-      <w:r>
-        <w:rPr>
-          <w:rFonts w:ascii="Aptos" w:hAnsi="Aptos"/>
-          <w:sz w:val="18"/>
-          <w:szCs w:val="18"/>
-        </w:rPr>
-        <w:t>and</w:t>
-      </w:r>
-      <w:r>
-        <w:rPr>
-          <w:rFonts w:ascii="Aptos" w:hAnsi="Aptos"/>
-          <w:b/>
-          <w:bCs/>
-          <w:sz w:val="18"/>
-          <w:szCs w:val="18"/>
-        </w:rPr>
-        <w:t xml:space="preserve"> Pinning</w:t>
-      </w:r>
-      <w:r>
-        <w:rPr>
-          <w:rFonts w:ascii="Aptos" w:hAnsi="Aptos"/>
-          <w:sz w:val="18"/>
-          <w:szCs w:val="18"/>
-        </w:rPr>
-        <w:t>.</w:t>
-      </w:r>
-    </w:p>
-    <w:p>
-      <w:pPr>
-        <w:spacing w:after="0" w:line="240" w:lineRule="auto"/>
-        <w:jc w:val="both"/>
-        <w:rPr>
-          <w:rFonts w:ascii="Aptos" w:hAnsi="Aptos"/>
-          <w:sz w:val="16"/>
-          <w:szCs w:val="16"/>
+          <w:sz w:val="20"/>
+          <w:szCs w:val="20"/>
         </w:rPr>
       </w:pPr>
     </w:p>
@@ -3014,7 +3308,6 @@
         <w:jc w:val="both"/>
         <w:rPr>
           <w:rFonts w:ascii="Aptos" w:hAnsi="Aptos"/>
-          <w:color w:val="00B0F0"/>
           <w:sz w:val="18"/>
           <w:szCs w:val="18"/>
         </w:rPr>
@@ -3216,26 +3509,37 @@
     </w:p>
     <w:p>
       <w:pPr>
+        <w:spacing w:after="0" w:line="240" w:lineRule="auto"/>
+        <w:jc w:val="both"/>
+        <w:rPr>
+          <w:rFonts w:ascii="Aptos" w:hAnsi="Aptos"/>
+          <w:color w:val="00B0F0"/>
+          <w:sz w:val="18"/>
+          <w:szCs w:val="18"/>
+        </w:rPr>
+      </w:pPr>
+    </w:p>
+    <w:p>
+      <w:pPr>
         <w:pStyle w:val="ListParagraph"/>
         <w:numPr>
           <w:ilvl w:val="0"/>
-          <w:numId w:val="13"/>
+          <w:numId w:val="23"/>
         </w:numPr>
         <w:spacing w:after="0" w:line="240" w:lineRule="auto"/>
-        <w:jc w:val="both"/>
-        <w:rPr>
-          <w:rFonts w:ascii="Aptos" w:hAnsi="Aptos"/>
-          <w:sz w:val="18"/>
-          <w:szCs w:val="18"/>
-        </w:rPr>
-      </w:pPr>
-      <w:r>
-        <w:rPr>
-          <w:rFonts w:ascii="Aptos" w:hAnsi="Aptos"/>
-          <w:sz w:val="18"/>
-          <w:szCs w:val="18"/>
-        </w:rPr>
-        <w:t xml:space="preserve">Experience in </w:t>
+        <w:rPr>
+          <w:rFonts w:ascii="Aptos" w:hAnsi="Aptos"/>
+          <w:sz w:val="18"/>
+          <w:szCs w:val="18"/>
+        </w:rPr>
+      </w:pPr>
+      <w:r>
+        <w:rPr>
+          <w:rFonts w:ascii="Aptos" w:hAnsi="Aptos"/>
+          <w:sz w:val="18"/>
+          <w:szCs w:val="18"/>
+        </w:rPr>
+        <w:t xml:space="preserve">Configured </w:t>
       </w:r>
       <w:r>
         <w:rPr>
@@ -3245,51 +3549,15 @@
           <w:sz w:val="18"/>
           <w:szCs w:val="18"/>
         </w:rPr>
-        <w:t xml:space="preserve">installing and configuring Jenkins master and </w:t>
-      </w:r>
-      <w:r>
-        <w:rPr>
-          <w:rFonts w:ascii="Aptos" w:hAnsi="Aptos"/>
-          <w:b/>
-          <w:bCs/>
-          <w:sz w:val="18"/>
-          <w:szCs w:val="18"/>
-        </w:rPr>
-        <w:t>worker</w:t>
-      </w:r>
-      <w:r>
-        <w:rPr>
-          <w:rFonts w:ascii="Aptos" w:hAnsi="Aptos"/>
-          <w:b/>
-          <w:bCs/>
-          <w:sz w:val="18"/>
-          <w:szCs w:val="18"/>
-        </w:rPr>
-        <w:t xml:space="preserve"> nodes</w:t>
-      </w:r>
-      <w:r>
-        <w:rPr>
-          <w:rFonts w:ascii="Aptos" w:hAnsi="Aptos"/>
-          <w:sz w:val="18"/>
-          <w:szCs w:val="18"/>
-        </w:rPr>
-        <w:t>.</w:t>
-      </w:r>
-      <w:r>
-        <w:rPr>
-          <w:rFonts w:ascii="Aptos" w:hAnsi="Aptos"/>
-          <w:sz w:val="18"/>
-          <w:szCs w:val="18"/>
-        </w:rPr>
-        <w:t xml:space="preserve"> </w:t>
-      </w:r>
-      <w:r>
-        <w:rPr>
-          <w:rFonts w:ascii="Aptos" w:hAnsi="Aptos"/>
-          <w:sz w:val="18"/>
-          <w:szCs w:val="18"/>
-        </w:rPr>
-        <w:t>Built CI/CD pipeline and managing the infrastructure as code.</w:t>
+        <w:t>Jenkins CI/CD pipelines and managed infrastructure</w:t>
+      </w:r>
+      <w:r>
+        <w:rPr>
+          <w:rFonts w:ascii="Aptos" w:hAnsi="Aptos"/>
+          <w:sz w:val="18"/>
+          <w:szCs w:val="18"/>
+        </w:rPr>
+        <w:t xml:space="preserve"> as code.</w:t>
       </w:r>
     </w:p>
     <w:p>
@@ -3297,39 +3565,22 @@
         <w:pStyle w:val="ListParagraph"/>
         <w:numPr>
           <w:ilvl w:val="0"/>
-          <w:numId w:val="13"/>
+          <w:numId w:val="23"/>
         </w:numPr>
         <w:spacing w:after="0" w:line="240" w:lineRule="auto"/>
-        <w:jc w:val="both"/>
-        <w:rPr>
-          <w:rFonts w:ascii="Aptos" w:hAnsi="Aptos"/>
-          <w:sz w:val="18"/>
-          <w:szCs w:val="18"/>
-        </w:rPr>
-      </w:pPr>
-      <w:r>
-        <w:rPr>
-          <w:rFonts w:ascii="Aptos" w:hAnsi="Aptos"/>
-          <w:sz w:val="18"/>
-          <w:szCs w:val="18"/>
-        </w:rPr>
-        <w:t xml:space="preserve">Responsible for </w:t>
-      </w:r>
-      <w:r>
-        <w:rPr>
-          <w:rFonts w:ascii="Aptos" w:hAnsi="Aptos"/>
-          <w:sz w:val="18"/>
-          <w:szCs w:val="18"/>
-        </w:rPr>
-        <w:t>managing</w:t>
-      </w:r>
-      <w:r>
-        <w:rPr>
-          <w:rFonts w:ascii="Aptos" w:hAnsi="Aptos"/>
-          <w:sz w:val="18"/>
-          <w:szCs w:val="18"/>
-        </w:rPr>
-        <w:t xml:space="preserve"> source code and compiling using </w:t>
+        <w:rPr>
+          <w:rFonts w:ascii="Aptos" w:hAnsi="Aptos"/>
+          <w:sz w:val="18"/>
+          <w:szCs w:val="18"/>
+        </w:rPr>
+      </w:pPr>
+      <w:r>
+        <w:rPr>
+          <w:rFonts w:ascii="Aptos" w:hAnsi="Aptos"/>
+          <w:sz w:val="18"/>
+          <w:szCs w:val="18"/>
+        </w:rPr>
+        <w:t xml:space="preserve">Delivered cloud infrastructure solutions using </w:t>
       </w:r>
       <w:r>
         <w:rPr>
@@ -3339,7 +3590,15 @@
           <w:sz w:val="18"/>
           <w:szCs w:val="18"/>
         </w:rPr>
-        <w:t>Maven</w:t>
+        <w:t>AWS</w:t>
+      </w:r>
+      <w:r>
+        <w:rPr>
+          <w:rFonts w:ascii="Aptos" w:hAnsi="Aptos"/>
+          <w:sz w:val="18"/>
+          <w:szCs w:val="18"/>
+        </w:rPr>
+        <w:t xml:space="preserve"> services (</w:t>
       </w:r>
       <w:r>
         <w:rPr>
@@ -3349,7 +3608,15 @@
           <w:sz w:val="18"/>
           <w:szCs w:val="18"/>
         </w:rPr>
-        <w:t>.</w:t>
+        <w:t>EC2, ELB, RDS, Route 53, etc</w:t>
+      </w:r>
+      <w:r>
+        <w:rPr>
+          <w:rFonts w:ascii="Aptos" w:hAnsi="Aptos"/>
+          <w:sz w:val="18"/>
+          <w:szCs w:val="18"/>
+        </w:rPr>
+        <w:t>.).</w:t>
       </w:r>
     </w:p>
     <w:p>
@@ -3357,77 +3624,8 @@
         <w:pStyle w:val="ListParagraph"/>
         <w:numPr>
           <w:ilvl w:val="0"/>
-          <w:numId w:val="13"/>
+          <w:numId w:val="23"/>
         </w:numPr>
-        <w:spacing w:after="0" w:line="240" w:lineRule="auto"/>
-        <w:jc w:val="both"/>
-        <w:rPr>
-          <w:rFonts w:ascii="Aptos" w:hAnsi="Aptos"/>
-          <w:sz w:val="18"/>
-          <w:szCs w:val="18"/>
-        </w:rPr>
-      </w:pPr>
-      <w:r>
-        <w:rPr>
-          <w:rFonts w:ascii="Aptos" w:hAnsi="Aptos"/>
-          <w:sz w:val="18"/>
-          <w:szCs w:val="18"/>
-        </w:rPr>
-        <w:t>Worked on Amazon Web Services (</w:t>
-      </w:r>
-      <w:r>
-        <w:rPr>
-          <w:rFonts w:ascii="Aptos" w:hAnsi="Aptos"/>
-          <w:b/>
-          <w:bCs/>
-          <w:sz w:val="18"/>
-          <w:szCs w:val="18"/>
-        </w:rPr>
-        <w:t>EC2, ELB, VPC, S3, CloudFront, IAM, RDS, Route 53, CloudWatch</w:t>
-      </w:r>
-      <w:r>
-        <w:rPr>
-          <w:rFonts w:ascii="Aptos" w:hAnsi="Aptos"/>
-          <w:sz w:val="18"/>
-          <w:szCs w:val="18"/>
-        </w:rPr>
-        <w:t>).</w:t>
-      </w:r>
-    </w:p>
-    <w:p>
-      <w:pPr>
-        <w:pStyle w:val="ListParagraph"/>
-        <w:numPr>
-          <w:ilvl w:val="0"/>
-          <w:numId w:val="13"/>
-        </w:numPr>
-        <w:spacing w:after="0" w:line="240" w:lineRule="auto"/>
-        <w:jc w:val="both"/>
-        <w:rPr>
-          <w:rFonts w:ascii="Aptos" w:hAnsi="Aptos"/>
-          <w:sz w:val="18"/>
-          <w:szCs w:val="18"/>
-        </w:rPr>
-      </w:pPr>
-      <w:r>
-        <w:rPr>
-          <w:rFonts w:ascii="Aptos" w:hAnsi="Aptos"/>
-          <w:sz w:val="18"/>
-          <w:szCs w:val="18"/>
-        </w:rPr>
-        <w:t xml:space="preserve">Managed deployment team of </w:t>
-      </w:r>
-      <w:r>
-        <w:rPr>
-          <w:rFonts w:ascii="Aptos" w:hAnsi="Aptos"/>
-          <w:sz w:val="18"/>
-          <w:szCs w:val="18"/>
-        </w:rPr>
-        <w:t>15 members for working in all shifts.</w:t>
-      </w:r>
-    </w:p>
-    <w:p>
-      <w:pPr>
         <w:spacing w:after="0" w:line="240" w:lineRule="auto"/>
         <w:rPr>
           <w:rFonts w:ascii="Aptos" w:hAnsi="Aptos"/>
@@ -3438,6 +3636,32 @@
           <w:szCs w:val="20"/>
         </w:rPr>
       </w:pPr>
+      <w:r>
+        <w:rPr>
+          <w:rFonts w:ascii="Aptos" w:hAnsi="Aptos"/>
+          <w:b/>
+          <w:bCs/>
+          <w:sz w:val="18"/>
+          <w:szCs w:val="18"/>
+        </w:rPr>
+        <w:t>Led a 15-member deployment team</w:t>
+      </w:r>
+      <w:r>
+        <w:rPr>
+          <w:rFonts w:ascii="Aptos" w:hAnsi="Aptos"/>
+          <w:sz w:val="18"/>
+          <w:szCs w:val="18"/>
+        </w:rPr>
+        <w:t xml:space="preserve"> for global operations</w:t>
+      </w:r>
+      <w:r>
+        <w:rPr>
+          <w:rFonts w:ascii="Aptos" w:hAnsi="Aptos"/>
+          <w:sz w:val="18"/>
+          <w:szCs w:val="18"/>
+        </w:rPr>
+        <w:t xml:space="preserve"> including deployment, documentation, incident management, problem and change management.</w:t>
+      </w:r>
     </w:p>
     <w:p>
       <w:pPr>
@@ -3830,46 +4054,23 @@
           <w:ilvl w:val="0"/>
           <w:numId w:val="9"/>
         </w:numPr>
-        <w:spacing w:after="0" w:line="240" w:lineRule="auto"/>
+        <w:spacing w:after="0" w:line="276" w:lineRule="auto"/>
         <w:ind w:left="90" w:hanging="180"/>
         <w:jc w:val="both"/>
         <w:rPr>
           <w:rFonts w:ascii="Aptos" w:hAnsi="Aptos"/>
-          <w:sz w:val="18"/>
-          <w:szCs w:val="18"/>
-        </w:rPr>
-      </w:pPr>
-      <w:r>
-        <w:rPr>
-          <w:rFonts w:ascii="Aptos" w:hAnsi="Aptos"/>
-          <w:sz w:val="18"/>
-          <w:szCs w:val="18"/>
-        </w:rPr>
-        <w:t xml:space="preserve">Successfully built client confidence to manage critical work independently for 3 months, while simultaneously establishing a high-performing offshore L3 Support team of </w:t>
-      </w:r>
-      <w:r>
-        <w:rPr>
-          <w:rFonts w:ascii="Aptos" w:hAnsi="Aptos"/>
-          <w:sz w:val="18"/>
-          <w:szCs w:val="18"/>
-        </w:rPr>
-        <w:t>12</w:t>
-      </w:r>
-      <w:r>
-        <w:rPr>
-          <w:rFonts w:ascii="Aptos" w:hAnsi="Aptos"/>
-          <w:sz w:val="18"/>
-          <w:szCs w:val="18"/>
-        </w:rPr>
-        <w:t>+</w:t>
-      </w:r>
-      <w:r>
-        <w:rPr>
-          <w:rFonts w:ascii="Aptos" w:hAnsi="Aptos"/>
-          <w:sz w:val="18"/>
-          <w:szCs w:val="18"/>
-        </w:rPr>
-        <w:t xml:space="preserve"> members from the ground up</w:t>
+          <w:color w:val="00B0F0"/>
+          <w:sz w:val="12"/>
+          <w:szCs w:val="12"/>
+        </w:rPr>
+      </w:pPr>
+      <w:r>
+        <w:rPr>
+          <w:rFonts w:ascii="Aptos" w:hAnsi="Aptos"/>
+          <w:sz w:val="18"/>
+          <w:szCs w:val="18"/>
+        </w:rPr>
+        <w:t>Designed and delivered a CI/CD pipeline on GitHub Actions for non-production environments within three weeks.</w:t>
       </w:r>
     </w:p>
     <w:p>
@@ -3879,78 +4080,65 @@
           <w:ilvl w:val="0"/>
           <w:numId w:val="9"/>
         </w:numPr>
-        <w:spacing w:after="0" w:line="240" w:lineRule="auto"/>
+        <w:spacing w:after="0" w:line="276" w:lineRule="auto"/>
         <w:ind w:left="90" w:hanging="180"/>
         <w:jc w:val="both"/>
         <w:rPr>
           <w:rFonts w:ascii="Aptos" w:hAnsi="Aptos"/>
-          <w:sz w:val="18"/>
-          <w:szCs w:val="18"/>
-        </w:rPr>
-      </w:pPr>
-      <w:r>
-        <w:rPr>
-          <w:rFonts w:ascii="Aptos" w:hAnsi="Aptos"/>
-          <w:sz w:val="18"/>
-          <w:szCs w:val="18"/>
-        </w:rPr>
-        <w:t xml:space="preserve">Provided a breakthrough solution on </w:t>
-      </w:r>
-      <w:r>
-        <w:rPr>
-          <w:rFonts w:ascii="Aptos" w:hAnsi="Aptos"/>
-          <w:sz w:val="18"/>
-          <w:szCs w:val="18"/>
-        </w:rPr>
-        <w:t>Sync</w:t>
-      </w:r>
-      <w:r>
-        <w:rPr>
-          <w:rFonts w:ascii="Aptos" w:hAnsi="Aptos"/>
-          <w:sz w:val="18"/>
-          <w:szCs w:val="18"/>
-        </w:rPr>
-        <w:t xml:space="preserve"> data and files from</w:t>
-      </w:r>
-      <w:r>
-        <w:rPr>
-          <w:rFonts w:ascii="Aptos" w:hAnsi="Aptos"/>
-          <w:sz w:val="18"/>
-          <w:szCs w:val="18"/>
-        </w:rPr>
-        <w:t xml:space="preserve"> NAS(OnPrem) to </w:t>
-      </w:r>
-      <w:r>
-        <w:rPr>
-          <w:rFonts w:ascii="Aptos" w:hAnsi="Aptos"/>
-          <w:sz w:val="18"/>
-          <w:szCs w:val="18"/>
-        </w:rPr>
-        <w:t xml:space="preserve">JUMP </w:t>
-      </w:r>
-      <w:r>
-        <w:rPr>
-          <w:rFonts w:ascii="Aptos" w:hAnsi="Aptos"/>
-          <w:sz w:val="18"/>
-          <w:szCs w:val="18"/>
-        </w:rPr>
-        <w:t>Server</w:t>
-      </w:r>
-      <w:r>
-        <w:rPr>
-          <w:rFonts w:ascii="Aptos" w:hAnsi="Aptos"/>
-          <w:sz w:val="18"/>
-          <w:szCs w:val="18"/>
-        </w:rPr>
-        <w:t xml:space="preserve"> to Azure Cloud</w:t>
-      </w:r>
-      <w:r>
-        <w:rPr>
-          <w:rFonts w:ascii="Aptos" w:hAnsi="Aptos"/>
-          <w:sz w:val="18"/>
-          <w:szCs w:val="18"/>
-        </w:rPr>
-        <w:t xml:space="preserve"> - </w:t>
+          <w:color w:val="00B0F0"/>
+          <w:sz w:val="12"/>
+          <w:szCs w:val="12"/>
+        </w:rPr>
+      </w:pPr>
+      <w:r>
+        <w:rPr>
+          <w:rFonts w:ascii="Aptos" w:hAnsi="Aptos"/>
+          <w:sz w:val="18"/>
+          <w:szCs w:val="18"/>
+        </w:rPr>
+        <w:t>Built a high-performing offshore L3 support team of 12+ members, independently managing critical operations for 3 months</w:t>
+      </w:r>
+      <w:r>
+        <w:rPr>
+          <w:rFonts w:ascii="Aptos" w:hAnsi="Aptos"/>
+          <w:sz w:val="18"/>
+          <w:szCs w:val="18"/>
+        </w:rPr>
+        <w:t>.</w:t>
+      </w:r>
+    </w:p>
+    <w:p>
+      <w:pPr>
+        <w:pStyle w:val="ListParagraph"/>
+        <w:numPr>
+          <w:ilvl w:val="0"/>
+          <w:numId w:val="9"/>
+        </w:numPr>
+        <w:spacing w:after="0" w:line="276" w:lineRule="auto"/>
+        <w:ind w:left="90" w:hanging="180"/>
+        <w:jc w:val="both"/>
+        <w:rPr>
+          <w:rFonts w:ascii="Aptos" w:hAnsi="Aptos"/>
+          <w:color w:val="00B0F0"/>
+          <w:sz w:val="12"/>
+          <w:szCs w:val="12"/>
+        </w:rPr>
+      </w:pPr>
+      <w:r>
+        <w:rPr>
+          <w:rFonts w:ascii="Aptos" w:hAnsi="Aptos"/>
+          <w:sz w:val="18"/>
+          <w:szCs w:val="18"/>
+        </w:rPr>
+        <w:t>Engineered a seamless data sync solution from NAS (On-Prem) to Azure Cloud via a jump server</w:t>
+      </w:r>
+      <w:r>
+        <w:rPr>
+          <w:rFonts w:ascii="Aptos" w:hAnsi="Aptos"/>
+          <w:sz w:val="18"/>
+          <w:szCs w:val="18"/>
+        </w:rPr>
+        <w:t xml:space="preserve">- </w:t>
       </w:r>
       <w:hyperlink r:id="rId27" w:history="1">
         <w:r>
@@ -3971,132 +4159,30 @@
           <w:ilvl w:val="0"/>
           <w:numId w:val="9"/>
         </w:numPr>
-        <w:spacing w:after="0" w:line="240" w:lineRule="auto"/>
+        <w:spacing w:after="0" w:line="276" w:lineRule="auto"/>
         <w:ind w:left="90" w:hanging="180"/>
         <w:jc w:val="both"/>
         <w:rPr>
           <w:rFonts w:ascii="Aptos" w:hAnsi="Aptos"/>
-          <w:sz w:val="18"/>
-          <w:szCs w:val="18"/>
-        </w:rPr>
-      </w:pPr>
-      <w:r>
-        <w:rPr>
-          <w:rFonts w:ascii="Aptos" w:hAnsi="Aptos"/>
-          <w:sz w:val="18"/>
-          <w:szCs w:val="18"/>
-        </w:rPr>
-        <w:t xml:space="preserve">Designed &amp; </w:t>
-      </w:r>
-      <w:r>
-        <w:rPr>
-          <w:rFonts w:ascii="Aptos" w:hAnsi="Aptos"/>
-          <w:sz w:val="18"/>
-          <w:szCs w:val="18"/>
-        </w:rPr>
-        <w:t>Delivered end to end CI CD pipeline</w:t>
-      </w:r>
-      <w:r>
-        <w:rPr>
-          <w:rFonts w:ascii="Aptos" w:hAnsi="Aptos"/>
-          <w:sz w:val="18"/>
-          <w:szCs w:val="18"/>
-        </w:rPr>
-        <w:t xml:space="preserve"> </w:t>
-      </w:r>
-      <w:r>
-        <w:rPr>
-          <w:rFonts w:ascii="Aptos" w:hAnsi="Aptos"/>
-          <w:sz w:val="18"/>
-          <w:szCs w:val="18"/>
-        </w:rPr>
-        <w:t>for Non-Prod Env</w:t>
-      </w:r>
-      <w:r>
-        <w:rPr>
-          <w:rFonts w:ascii="Aptos" w:hAnsi="Aptos"/>
-          <w:sz w:val="18"/>
-          <w:szCs w:val="18"/>
-        </w:rPr>
-        <w:t xml:space="preserve"> to the customer on Github Action </w:t>
-      </w:r>
-      <w:r>
-        <w:rPr>
-          <w:rFonts w:ascii="Aptos" w:hAnsi="Aptos"/>
-          <w:sz w:val="18"/>
-          <w:szCs w:val="18"/>
-        </w:rPr>
-        <w:t xml:space="preserve">+ Azure </w:t>
-      </w:r>
-      <w:r>
-        <w:rPr>
-          <w:rFonts w:ascii="Aptos" w:hAnsi="Aptos"/>
-          <w:sz w:val="18"/>
-          <w:szCs w:val="18"/>
-        </w:rPr>
-        <w:t>with</w:t>
-      </w:r>
-      <w:r>
-        <w:rPr>
-          <w:rFonts w:ascii="Aptos" w:hAnsi="Aptos"/>
-          <w:sz w:val="18"/>
-          <w:szCs w:val="18"/>
-        </w:rPr>
-        <w:t>in</w:t>
-      </w:r>
-      <w:r>
-        <w:rPr>
-          <w:rFonts w:ascii="Aptos" w:hAnsi="Aptos"/>
-          <w:sz w:val="18"/>
-          <w:szCs w:val="18"/>
-        </w:rPr>
-        <w:t xml:space="preserve"> </w:t>
-      </w:r>
-      <w:r>
-        <w:rPr>
-          <w:rFonts w:ascii="Aptos" w:hAnsi="Aptos"/>
-          <w:sz w:val="18"/>
-          <w:szCs w:val="18"/>
-        </w:rPr>
-        <w:t>three</w:t>
-      </w:r>
-      <w:r>
-        <w:rPr>
-          <w:rFonts w:ascii="Aptos" w:hAnsi="Aptos"/>
-          <w:sz w:val="18"/>
-          <w:szCs w:val="18"/>
-        </w:rPr>
-        <w:t xml:space="preserve"> weeks learning.</w:t>
+          <w:color w:val="00B0F0"/>
+          <w:sz w:val="12"/>
+          <w:szCs w:val="12"/>
+        </w:rPr>
+      </w:pPr>
+      <w:r>
+        <w:rPr>
+          <w:rFonts w:ascii="Aptos" w:hAnsi="Aptos"/>
+          <w:sz w:val="18"/>
+          <w:szCs w:val="18"/>
+        </w:rPr>
+        <w:t>Automated Robot Framework tests for 2000 cases, enabling adoption across 10+ applications.</w:t>
       </w:r>
     </w:p>
     <w:p>
       <w:pPr>
         <w:pStyle w:val="ListParagraph"/>
-        <w:numPr>
-          <w:ilvl w:val="0"/>
-          <w:numId w:val="9"/>
-        </w:numPr>
-        <w:spacing w:after="0" w:line="240" w:lineRule="auto"/>
-        <w:ind w:left="90" w:hanging="180"/>
-        <w:jc w:val="both"/>
-        <w:rPr>
-          <w:rFonts w:ascii="Aptos" w:hAnsi="Aptos"/>
-          <w:sz w:val="18"/>
-          <w:szCs w:val="18"/>
-        </w:rPr>
-      </w:pPr>
-      <w:r>
-        <w:rPr>
-          <w:rFonts w:ascii="Aptos" w:hAnsi="Aptos"/>
-          <w:sz w:val="18"/>
-          <w:szCs w:val="18"/>
-        </w:rPr>
-        <w:t>Set up an automation pipeline with GitHub Actions to run 2000 Robot Framework test cases and share reports, enabling adoption across 10+ applications.</w:t>
-      </w:r>
-    </w:p>
-    <w:p>
-      <w:pPr>
         <w:spacing w:after="0" w:line="276" w:lineRule="auto"/>
+        <w:ind w:left="90"/>
         <w:jc w:val="both"/>
         <w:rPr>
           <w:rFonts w:ascii="Aptos" w:hAnsi="Aptos"/>
@@ -4252,7 +4338,7 @@
           <w:sz w:val="18"/>
           <w:szCs w:val="18"/>
         </w:rPr>
-        <w:t>Leadership Qualities</w:t>
+        <w:t>Leadership &amp; Innovation</w:t>
       </w:r>
       <w:r>
         <w:rPr>
@@ -4268,30 +4354,9 @@
           <w:sz w:val="18"/>
           <w:szCs w:val="18"/>
         </w:rPr>
-        <w:t>• Innovation &amp; Troubleshooting</w:t>
-      </w:r>
-      <w:r>
-        <w:rPr>
-          <w:rFonts w:ascii="Aptos" w:hAnsi="Aptos"/>
-          <w:sz w:val="18"/>
-          <w:szCs w:val="18"/>
-        </w:rPr>
-        <w:t xml:space="preserve">  </w:t>
-      </w:r>
-      <w:r>
-        <w:rPr>
-          <w:rFonts w:ascii="Aptos" w:hAnsi="Aptos"/>
-          <w:sz w:val="18"/>
-          <w:szCs w:val="18"/>
-        </w:rPr>
-        <w:t>• Multitasking &amp; Prioritizing</w:t>
-      </w:r>
-      <w:r>
-        <w:rPr>
-          <w:rFonts w:ascii="Aptos" w:hAnsi="Aptos"/>
-          <w:sz w:val="18"/>
-          <w:szCs w:val="18"/>
-        </w:rPr>
+        <w:t>•</w:t>
+      </w:r>
+      <w:r>
         <w:t xml:space="preserve"> </w:t>
       </w:r>
       <w:r>
@@ -4300,7 +4365,7 @@
           <w:sz w:val="18"/>
           <w:szCs w:val="18"/>
         </w:rPr>
-        <w:t>• Collaboration &amp; Planning</w:t>
+        <w:t>Multitasking &amp; Prioritization</w:t>
       </w:r>
       <w:r>
         <w:rPr>
@@ -4316,7 +4381,45 @@
           <w:sz w:val="18"/>
           <w:szCs w:val="18"/>
         </w:rPr>
-        <w:t>• Consumer decision making</w:t>
+        <w:t>•</w:t>
+      </w:r>
+      <w:r>
+        <w:t xml:space="preserve"> </w:t>
+      </w:r>
+      <w:r>
+        <w:rPr>
+          <w:rFonts w:ascii="Aptos" w:hAnsi="Aptos"/>
+          <w:sz w:val="18"/>
+          <w:szCs w:val="18"/>
+        </w:rPr>
+        <w:t>Troubleshooting &amp; Problem Solving</w:t>
+      </w:r>
+      <w:r>
+        <w:rPr>
+          <w:rFonts w:ascii="Aptos" w:hAnsi="Aptos"/>
+          <w:sz w:val="18"/>
+          <w:szCs w:val="18"/>
+        </w:rPr>
+        <w:t xml:space="preserve"> </w:t>
+      </w:r>
+      <w:r>
+        <w:rPr>
+          <w:rFonts w:ascii="Aptos" w:hAnsi="Aptos"/>
+          <w:sz w:val="18"/>
+          <w:szCs w:val="18"/>
+        </w:rPr>
+        <w:t>•</w:t>
+      </w:r>
+      <w:r>
+        <w:t xml:space="preserve"> </w:t>
+      </w:r>
+      <w:r>
+        <w:rPr>
+          <w:rFonts w:ascii="Aptos" w:hAnsi="Aptos"/>
+          <w:sz w:val="18"/>
+          <w:szCs w:val="18"/>
+        </w:rPr>
+        <w:t>Collaboration &amp; Strategic Planning</w:t>
       </w:r>
     </w:p>
     <w:p>
@@ -4454,44 +4557,20 @@
       <w:r>
         <w:rPr>
           <w:rFonts w:ascii="Aptos" w:hAnsi="Aptos"/>
-          <w:sz w:val="18"/>
-          <w:szCs w:val="18"/>
-        </w:rPr>
-        <w:t xml:space="preserve">B.E. </w:t>
-      </w:r>
-      <w:r>
-        <w:rPr>
-          <w:rFonts w:ascii="Aptos" w:hAnsi="Aptos"/>
-          <w:sz w:val="18"/>
-          <w:szCs w:val="18"/>
-        </w:rPr>
-        <w:t xml:space="preserve">in Electronics &amp; </w:t>
-      </w:r>
-      <w:r>
-        <w:rPr>
-          <w:rFonts w:ascii="Aptos" w:hAnsi="Aptos"/>
-          <w:sz w:val="18"/>
-          <w:szCs w:val="18"/>
-        </w:rPr>
-        <w:t>Telecommunication [</w:t>
-      </w:r>
-      <w:r>
-        <w:rPr>
-          <w:rFonts w:ascii="Aptos" w:hAnsi="Aptos"/>
           <w:b/>
           <w:bCs/>
           <w:sz w:val="18"/>
           <w:szCs w:val="18"/>
         </w:rPr>
-        <w:t>2006-2008</w:t>
-      </w:r>
-      <w:r>
-        <w:rPr>
-          <w:rFonts w:ascii="Aptos" w:hAnsi="Aptos"/>
-          <w:sz w:val="18"/>
-          <w:szCs w:val="18"/>
-        </w:rPr>
-        <w:t xml:space="preserve">], </w:t>
+        <w:t>B.E. in Electronics &amp; Telecommunication –</w:t>
+      </w:r>
+      <w:r>
+        <w:rPr>
+          <w:rFonts w:ascii="Aptos" w:hAnsi="Aptos"/>
+          <w:sz w:val="18"/>
+          <w:szCs w:val="18"/>
+        </w:rPr>
+        <w:t xml:space="preserve"> </w:t>
       </w:r>
       <w:r>
         <w:rPr>
@@ -4500,37 +4579,13 @@
           <w:sz w:val="18"/>
           <w:szCs w:val="18"/>
         </w:rPr>
-        <w:t xml:space="preserve">Nagpur University – 70%. </w:t>
+        <w:t>Nagpur University (2006–2008) – 70%</w:t>
       </w:r>
     </w:p>
     <w:p>
       <w:pPr>
+        <w:widowControl w:val="0"/>
         <w:spacing w:after="0" w:line="240" w:lineRule="auto"/>
-        <w:jc w:val="both"/>
-        <w:rPr>
-          <w:rFonts w:ascii="Aptos" w:hAnsi="Aptos"/>
-          <w:color w:val="00B0F0"/>
-          <w:sz w:val="18"/>
-          <w:szCs w:val="18"/>
-        </w:rPr>
-      </w:pPr>
-      <w:r>
-        <w:rPr>
-          <w:rFonts w:ascii="Aptos" w:hAnsi="Aptos"/>
-          <w:sz w:val="18"/>
-          <w:szCs w:val="18"/>
-        </w:rPr>
-        <w:t>Post Graduate Diploma in IT Managem</w:t>
-      </w:r>
-      <w:r>
-        <w:rPr>
-          <w:rFonts w:ascii="Aptos" w:hAnsi="Aptos"/>
-          <w:sz w:val="18"/>
-          <w:szCs w:val="18"/>
-        </w:rPr>
-        <w:t>ent [</w:t>
-      </w:r>
-      <w:r>
         <w:rPr>
           <w:rFonts w:ascii="Aptos" w:hAnsi="Aptos"/>
           <w:b/>
@@ -4538,7 +4593,16 @@
           <w:sz w:val="18"/>
           <w:szCs w:val="18"/>
         </w:rPr>
-        <w:t xml:space="preserve">2014-2016], </w:t>
+      </w:pPr>
+      <w:r>
+        <w:rPr>
+          <w:rFonts w:ascii="Aptos" w:hAnsi="Aptos"/>
+          <w:b/>
+          <w:bCs/>
+          <w:sz w:val="18"/>
+          <w:szCs w:val="18"/>
+        </w:rPr>
+        <w:t xml:space="preserve">Post Graduate Diploma in IT Management – </w:t>
       </w:r>
       <w:r>
         <w:rPr>
@@ -4547,31 +4611,8 @@
           <w:sz w:val="18"/>
           <w:szCs w:val="18"/>
         </w:rPr>
-        <w:t xml:space="preserve">SCDL, </w:t>
-      </w:r>
-      <w:r>
-        <w:rPr>
-          <w:rFonts w:ascii="Aptos" w:hAnsi="Aptos"/>
-          <w:color w:val="00B0F0"/>
-          <w:sz w:val="18"/>
-          <w:szCs w:val="18"/>
-        </w:rPr>
-        <w:t>Symbiosis International (Deemed University) (Part time) – 70%.</w:t>
-      </w:r>
-    </w:p>
-    <w:p>
-      <w:pPr>
-        <w:widowControl w:val="0"/>
-        <w:spacing w:after="0" w:line="240" w:lineRule="auto"/>
-        <w:rPr>
-          <w:rFonts w:ascii="Aptos" w:hAnsi="Aptos"/>
-          <w:b/>
-          <w:color w:val="1155CC"/>
-          <w:sz w:val="4"/>
-          <w:szCs w:val="4"/>
-          <w:u w:val="single"/>
-        </w:rPr>
-      </w:pPr>
+        <w:t>Symbiosis International (Part-Time) (2014–2016) – 70%</w:t>
+      </w:r>
     </w:p>
     <w:p>
       <w:pPr>
@@ -4699,7 +4740,7 @@
         <w:pStyle w:val="ListParagraph"/>
         <w:numPr>
           <w:ilvl w:val="0"/>
-          <w:numId w:val="20"/>
+          <w:numId w:val="21"/>
         </w:numPr>
         <w:tabs>
           <w:tab w:val="left" w:pos="180"/>
@@ -4718,39 +4759,25 @@
           <w:sz w:val="18"/>
           <w:szCs w:val="18"/>
         </w:rPr>
-        <w:t>“Digital Warrior</w:t>
-      </w:r>
-      <w:r>
-        <w:rPr>
-          <w:rFonts w:ascii="Aptos" w:hAnsi="Aptos"/>
-          <w:sz w:val="18"/>
-          <w:szCs w:val="18"/>
-        </w:rPr>
-        <w:t xml:space="preserve"> Q1 </w:t>
-      </w:r>
-      <w:r>
-        <w:rPr>
-          <w:rFonts w:ascii="Aptos" w:hAnsi="Aptos"/>
-          <w:sz w:val="18"/>
-          <w:szCs w:val="18"/>
-        </w:rPr>
-        <w:t>2023</w:t>
-      </w:r>
-      <w:r>
-        <w:rPr>
-          <w:rFonts w:ascii="Aptos" w:hAnsi="Aptos"/>
-          <w:sz w:val="18"/>
-          <w:szCs w:val="18"/>
-        </w:rPr>
-        <w:t xml:space="preserve">” </w:t>
-      </w:r>
-      <w:r>
-        <w:rPr>
-          <w:rFonts w:ascii="Aptos" w:hAnsi="Aptos"/>
-          <w:sz w:val="18"/>
-          <w:szCs w:val="18"/>
-        </w:rPr>
-        <w:t xml:space="preserve">for providing end to end solutions of DevSecOps using Github Action. </w:t>
+        <w:t xml:space="preserve">Digital Warrior Q1 2023: </w:t>
+      </w:r>
+      <w:proofErr w:type="spellStart"/>
+      <w:r>
+        <w:rPr>
+          <w:rFonts w:ascii="Aptos" w:hAnsi="Aptos"/>
+          <w:sz w:val="18"/>
+          <w:szCs w:val="18"/>
+        </w:rPr>
+        <w:t>DevSecOps</w:t>
+      </w:r>
+      <w:proofErr w:type="spellEnd"/>
+      <w:r>
+        <w:rPr>
+          <w:rFonts w:ascii="Aptos" w:hAnsi="Aptos"/>
+          <w:sz w:val="18"/>
+          <w:szCs w:val="18"/>
+        </w:rPr>
+        <w:t xml:space="preserve"> solutions using GitHub Actions.</w:t>
       </w:r>
     </w:p>
     <w:p>
@@ -4758,7 +4785,7 @@
         <w:pStyle w:val="ListParagraph"/>
         <w:numPr>
           <w:ilvl w:val="0"/>
-          <w:numId w:val="20"/>
+          <w:numId w:val="21"/>
         </w:numPr>
         <w:tabs>
           <w:tab w:val="left" w:pos="180"/>
@@ -4777,55 +4804,7 @@
           <w:sz w:val="18"/>
           <w:szCs w:val="18"/>
         </w:rPr>
-        <w:t>“Go the Extra Mile</w:t>
-      </w:r>
-      <w:r>
-        <w:rPr>
-          <w:rFonts w:ascii="Aptos" w:hAnsi="Aptos"/>
-          <w:sz w:val="18"/>
-          <w:szCs w:val="18"/>
-        </w:rPr>
-        <w:t xml:space="preserve"> Q3 2021</w:t>
-      </w:r>
-      <w:r>
-        <w:rPr>
-          <w:rFonts w:ascii="Aptos" w:hAnsi="Aptos"/>
-          <w:sz w:val="18"/>
-          <w:szCs w:val="18"/>
-        </w:rPr>
-        <w:t xml:space="preserve">” </w:t>
-      </w:r>
-      <w:r>
-        <w:rPr>
-          <w:rFonts w:ascii="Aptos" w:hAnsi="Aptos"/>
-          <w:sz w:val="18"/>
-          <w:szCs w:val="18"/>
-        </w:rPr>
-        <w:t>to create a team</w:t>
-      </w:r>
-      <w:r>
-        <w:rPr>
-          <w:rFonts w:ascii="Aptos" w:hAnsi="Aptos"/>
-          <w:sz w:val="18"/>
-          <w:szCs w:val="18"/>
-        </w:rPr>
-        <w:t xml:space="preserve"> of 15 from scratch</w:t>
-      </w:r>
-      <w:r>
-        <w:rPr>
-          <w:rFonts w:ascii="Aptos" w:hAnsi="Aptos"/>
-          <w:sz w:val="18"/>
-          <w:szCs w:val="18"/>
-        </w:rPr>
-        <w:t>.</w:t>
-      </w:r>
-      <w:r>
-        <w:rPr>
-          <w:rFonts w:ascii="Aptos" w:hAnsi="Aptos"/>
-          <w:sz w:val="18"/>
-          <w:szCs w:val="18"/>
-        </w:rPr>
-        <w:t xml:space="preserve"> </w:t>
+        <w:t>Go the Extra Mile Q3 2021: Built a team of 15 from scratch.</w:t>
       </w:r>
     </w:p>
     <w:p>
@@ -4833,7 +4812,7 @@
         <w:pStyle w:val="ListParagraph"/>
         <w:numPr>
           <w:ilvl w:val="0"/>
-          <w:numId w:val="20"/>
+          <w:numId w:val="21"/>
         </w:numPr>
         <w:tabs>
           <w:tab w:val="left" w:pos="180"/>
@@ -4852,39 +4831,7 @@
           <w:sz w:val="18"/>
           <w:szCs w:val="18"/>
         </w:rPr>
-        <w:t>“Star Performer</w:t>
-      </w:r>
-      <w:r>
-        <w:rPr>
-          <w:rFonts w:ascii="Aptos" w:hAnsi="Aptos"/>
-          <w:sz w:val="18"/>
-          <w:szCs w:val="18"/>
-        </w:rPr>
-        <w:t xml:space="preserve"> Q4 2018</w:t>
-      </w:r>
-      <w:r>
-        <w:rPr>
-          <w:rFonts w:ascii="Aptos" w:hAnsi="Aptos"/>
-          <w:sz w:val="18"/>
-          <w:szCs w:val="18"/>
-        </w:rPr>
-        <w:t xml:space="preserve">” </w:t>
-      </w:r>
-      <w:r>
-        <w:rPr>
-          <w:rFonts w:ascii="Aptos" w:hAnsi="Aptos"/>
-          <w:sz w:val="18"/>
-          <w:szCs w:val="18"/>
-        </w:rPr>
-        <w:t>for</w:t>
-      </w:r>
-      <w:r>
-        <w:rPr>
-          <w:rFonts w:ascii="Aptos" w:hAnsi="Aptos"/>
-          <w:sz w:val="18"/>
-          <w:szCs w:val="18"/>
-        </w:rPr>
-        <w:t xml:space="preserve"> meeting the target deliveries of client and deployed APP in UK &amp; Germany Region </w:t>
+        <w:t>Star Performer Q4 2018: Delivered target deployments in UK and Germany.</w:t>
       </w:r>
     </w:p>
     <w:p>
@@ -4892,7 +4839,7 @@
         <w:pStyle w:val="ListParagraph"/>
         <w:numPr>
           <w:ilvl w:val="0"/>
-          <w:numId w:val="20"/>
+          <w:numId w:val="21"/>
         </w:numPr>
         <w:tabs>
           <w:tab w:val="left" w:pos="180"/>
@@ -4911,64 +4858,8 @@
           <w:sz w:val="18"/>
           <w:szCs w:val="18"/>
         </w:rPr>
-        <w:t>“Pat on the Back</w:t>
-      </w:r>
-      <w:r>
-        <w:rPr>
-          <w:rFonts w:ascii="Aptos" w:hAnsi="Aptos"/>
-          <w:sz w:val="18"/>
-          <w:szCs w:val="18"/>
-        </w:rPr>
-        <w:t xml:space="preserve"> 2015/2017</w:t>
-      </w:r>
-      <w:r>
-        <w:rPr>
-          <w:rFonts w:ascii="Aptos" w:hAnsi="Aptos"/>
-          <w:sz w:val="18"/>
-          <w:szCs w:val="18"/>
-        </w:rPr>
-        <w:t xml:space="preserve">” </w:t>
-      </w:r>
-      <w:r>
-        <w:rPr>
-          <w:rFonts w:ascii="Aptos" w:hAnsi="Aptos"/>
-          <w:sz w:val="18"/>
-          <w:szCs w:val="18"/>
-        </w:rPr>
-        <w:t xml:space="preserve">for </w:t>
-      </w:r>
-      <w:r>
-        <w:rPr>
-          <w:rFonts w:ascii="Aptos" w:hAnsi="Aptos"/>
-          <w:sz w:val="18"/>
-          <w:szCs w:val="18"/>
-        </w:rPr>
-        <w:t>regular assignments given to me without losing any SLA</w:t>
-      </w:r>
-      <w:r>
-        <w:rPr>
-          <w:rFonts w:ascii="Aptos" w:hAnsi="Aptos"/>
-          <w:sz w:val="18"/>
-          <w:szCs w:val="18"/>
-        </w:rPr>
-        <w:t>.</w:t>
-      </w:r>
-    </w:p>
-    <w:p>
-      <w:pPr>
-        <w:pStyle w:val="ListParagraph"/>
-        <w:tabs>
-          <w:tab w:val="left" w:pos="180"/>
-        </w:tabs>
-        <w:spacing w:after="0" w:line="240" w:lineRule="auto"/>
-        <w:ind w:left="360"/>
-        <w:jc w:val="both"/>
-        <w:rPr>
-          <w:rFonts w:ascii="Aptos" w:hAnsi="Aptos"/>
-          <w:sz w:val="18"/>
-          <w:szCs w:val="18"/>
-        </w:rPr>
-      </w:pPr>
+        <w:t>Pat on the Back 2015/2017: Consistently met SLAs on critical assignments.</w:t>
+      </w:r>
     </w:p>
     <w:p>
       <w:pPr>
@@ -5194,7 +5085,7 @@
 </file>
 
 <file path=word/endnotes.xml><?xml version="1.0" encoding="utf-8"?>
-<w:endnotes xmlns:wpc="http://schemas.microsoft.com/office/word/2010/wordprocessingCanvas" xmlns:cx="http://schemas.microsoft.com/office/drawing/2014/chartex" xmlns:cx1="http://schemas.microsoft.com/office/drawing/2015/9/8/chartex" xmlns:cx2="http://schemas.microsoft.com/office/drawing/2015/10/21/chartex" xmlns:cx3="http://schemas.microsoft.com/office/drawing/2016/5/9/chartex" xmlns:cx4="http://schemas.microsoft.com/office/drawing/2016/5/10/chartex" xmlns:cx5="http://schemas.microsoft.com/office/drawing/2016/5/11/chartex" xmlns:cx6="http://schemas.microsoft.com/office/drawing/2016/5/12/chartex" xmlns:cx7="http://schemas.microsoft.com/office/drawing/2016/5/13/chartex" xmlns:cx8="http://schemas.microsoft.com/office/drawing/2016/5/14/chartex" xmlns:mc="http://schemas.openxmlformats.org/markup-compatibility/2006" xmlns:aink="http://schemas.microsoft.com/office/drawing/2016/ink" xmlns:am3d="http://schemas.microsoft.com/office/drawing/2017/model3d" xmlns:o="urn:schemas-microsoft-com:office:office" xmlns:oel="http://schemas.microsoft.com/office/2019/extlst" xmlns:r="http://schemas.openxmlformats.org/officeDocument/2006/relationships" xmlns:m="http://schemas.openxmlformats.org/officeDocument/2006/math" xmlns:v="urn:schemas-microsoft-com:vml" xmlns:wp14="http://schemas.microsoft.com/office/word/2010/wordprocessingDrawing" xmlns:wp="http://schemas.openxmlformats.org/drawingml/2006/wordprocessingDrawing" xmlns:w10="urn:schemas-microsoft-com:office:word" xmlns:w="http://schemas.openxmlformats.org/wordprocessingml/2006/main" xmlns:w14="http://schemas.microsoft.com/office/word/2010/wordml" xmlns:w15="http://schemas.microsoft.com/office/word/2012/wordml" xmlns:w16cex="http://schemas.microsoft.com/office/word/2018/wordml/cex" xmlns:w16cid="http://schemas.microsoft.com/office/word/2016/wordml/cid" xmlns:w16="http://schemas.microsoft.com/office/word/2018/wordml" xmlns:w16sdtdh="http://schemas.microsoft.com/office/word/2020/wordml/sdtdatahash" xmlns:w16se="http://schemas.microsoft.com/office/word/2015/wordml/symex" xmlns:wpg="http://schemas.microsoft.com/office/word/2010/wordprocessingGroup" xmlns:wpi="http://schemas.microsoft.com/office/word/2010/wordprocessingInk" xmlns:wne="http://schemas.microsoft.com/office/word/2006/wordml" xmlns:wps="http://schemas.microsoft.com/office/word/2010/wordprocessingShape" mc:Ignorable="w14 w15 w16se w16cid w16 w16cex w16sdtdh wp14">
+<w:endnotes xmlns:wpc="http://schemas.microsoft.com/office/word/2010/wordprocessingCanvas" xmlns:cx="http://schemas.microsoft.com/office/drawing/2014/chartex" xmlns:cx1="http://schemas.microsoft.com/office/drawing/2015/9/8/chartex" xmlns:cx2="http://schemas.microsoft.com/office/drawing/2015/10/21/chartex" xmlns:cx3="http://schemas.microsoft.com/office/drawing/2016/5/9/chartex" xmlns:cx4="http://schemas.microsoft.com/office/drawing/2016/5/10/chartex" xmlns:cx5="http://schemas.microsoft.com/office/drawing/2016/5/11/chartex" xmlns:cx6="http://schemas.microsoft.com/office/drawing/2016/5/12/chartex" xmlns:cx7="http://schemas.microsoft.com/office/drawing/2016/5/13/chartex" xmlns:cx8="http://schemas.microsoft.com/office/drawing/2016/5/14/chartex" xmlns:mc="http://schemas.openxmlformats.org/markup-compatibility/2006" xmlns:aink="http://schemas.microsoft.com/office/drawing/2016/ink" xmlns:am3d="http://schemas.microsoft.com/office/drawing/2017/model3d" xmlns:o="urn:schemas-microsoft-com:office:office" xmlns:oel="http://schemas.microsoft.com/office/2019/extlst" xmlns:r="http://schemas.openxmlformats.org/officeDocument/2006/relationships" xmlns:m="http://schemas.openxmlformats.org/officeDocument/2006/math" xmlns:v="urn:schemas-microsoft-com:vml" xmlns:wp14="http://schemas.microsoft.com/office/word/2010/wordprocessingDrawing" xmlns:wp="http://schemas.openxmlformats.org/drawingml/2006/wordprocessingDrawing" xmlns:w10="urn:schemas-microsoft-com:office:word" xmlns:w="http://schemas.openxmlformats.org/wordprocessingml/2006/main" xmlns:w14="http://schemas.microsoft.com/office/word/2010/wordml" xmlns:w15="http://schemas.microsoft.com/office/word/2012/wordml" xmlns:w16cex="http://schemas.microsoft.com/office/word/2018/wordml/cex" xmlns:w16cid="http://schemas.microsoft.com/office/word/2016/wordml/cid" xmlns:w16="http://schemas.microsoft.com/office/word/2018/wordml" xmlns:w16du="http://schemas.microsoft.com/office/word/2023/wordml/word16du" xmlns:w16sdtdh="http://schemas.microsoft.com/office/word/2020/wordml/sdtdatahash" xmlns:w16sdtfl="http://schemas.microsoft.com/office/word/2024/wordml/sdtformatlock" xmlns:w16se="http://schemas.microsoft.com/office/word/2015/wordml/symex" xmlns:wpg="http://schemas.microsoft.com/office/word/2010/wordprocessingGroup" xmlns:wpi="http://schemas.microsoft.com/office/word/2010/wordprocessingInk" xmlns:wne="http://schemas.microsoft.com/office/word/2006/wordml" xmlns:wps="http://schemas.microsoft.com/office/word/2010/wordprocessingShape" mc:Ignorable="w14 w15 w16se w16cid w16 w16cex w16sdtdh w16sdtfl w16du wp14">
   <w:endnote w:type="separator" w:id="-1">
     <w:p>
       <w:pPr>
@@ -5219,7 +5110,7 @@
 </file>
 
 <file path=word/footnotes.xml><?xml version="1.0" encoding="utf-8"?>
-<w:footnotes xmlns:wpc="http://schemas.microsoft.com/office/word/2010/wordprocessingCanvas" xmlns:cx="http://schemas.microsoft.com/office/drawing/2014/chartex" xmlns:cx1="http://schemas.microsoft.com/office/drawing/2015/9/8/chartex" xmlns:cx2="http://schemas.microsoft.com/office/drawing/2015/10/21/chartex" xmlns:cx3="http://schemas.microsoft.com/office/drawing/2016/5/9/chartex" xmlns:cx4="http://schemas.microsoft.com/office/drawing/2016/5/10/chartex" xmlns:cx5="http://schemas.microsoft.com/office/drawing/2016/5/11/chartex" xmlns:cx6="http://schemas.microsoft.com/office/drawing/2016/5/12/chartex" xmlns:cx7="http://schemas.microsoft.com/office/drawing/2016/5/13/chartex" xmlns:cx8="http://schemas.microsoft.com/office/drawing/2016/5/14/chartex" xmlns:mc="http://schemas.openxmlformats.org/markup-compatibility/2006" xmlns:aink="http://schemas.microsoft.com/office/drawing/2016/ink" xmlns:am3d="http://schemas.microsoft.com/office/drawing/2017/model3d" xmlns:o="urn:schemas-microsoft-com:office:office" xmlns:oel="http://schemas.microsoft.com/office/2019/extlst" xmlns:r="http://schemas.openxmlformats.org/officeDocument/2006/relationships" xmlns:m="http://schemas.openxmlformats.org/officeDocument/2006/math" xmlns:v="urn:schemas-microsoft-com:vml" xmlns:wp14="http://schemas.microsoft.com/office/word/2010/wordprocessingDrawing" xmlns:wp="http://schemas.openxmlformats.org/drawingml/2006/wordprocessingDrawing" xmlns:w10="urn:schemas-microsoft-com:office:word" xmlns:w="http://schemas.openxmlformats.org/wordprocessingml/2006/main" xmlns:w14="http://schemas.microsoft.com/office/word/2010/wordml" xmlns:w15="http://schemas.microsoft.com/office/word/2012/wordml" xmlns:w16cex="http://schemas.microsoft.com/office/word/2018/wordml/cex" xmlns:w16cid="http://schemas.microsoft.com/office/word/2016/wordml/cid" xmlns:w16="http://schemas.microsoft.com/office/word/2018/wordml" xmlns:w16sdtdh="http://schemas.microsoft.com/office/word/2020/wordml/sdtdatahash" xmlns:w16se="http://schemas.microsoft.com/office/word/2015/wordml/symex" xmlns:wpg="http://schemas.microsoft.com/office/word/2010/wordprocessingGroup" xmlns:wpi="http://schemas.microsoft.com/office/word/2010/wordprocessingInk" xmlns:wne="http://schemas.microsoft.com/office/word/2006/wordml" xmlns:wps="http://schemas.microsoft.com/office/word/2010/wordprocessingShape" mc:Ignorable="w14 w15 w16se w16cid w16 w16cex w16sdtdh wp14">
+<w:footnotes xmlns:wpc="http://schemas.microsoft.com/office/word/2010/wordprocessingCanvas" xmlns:cx="http://schemas.microsoft.com/office/drawing/2014/chartex" xmlns:cx1="http://schemas.microsoft.com/office/drawing/2015/9/8/chartex" xmlns:cx2="http://schemas.microsoft.com/office/drawing/2015/10/21/chartex" xmlns:cx3="http://schemas.microsoft.com/office/drawing/2016/5/9/chartex" xmlns:cx4="http://schemas.microsoft.com/office/drawing/2016/5/10/chartex" xmlns:cx5="http://schemas.microsoft.com/office/drawing/2016/5/11/chartex" xmlns:cx6="http://schemas.microsoft.com/office/drawing/2016/5/12/chartex" xmlns:cx7="http://schemas.microsoft.com/office/drawing/2016/5/13/chartex" xmlns:cx8="http://schemas.microsoft.com/office/drawing/2016/5/14/chartex" xmlns:mc="http://schemas.openxmlformats.org/markup-compatibility/2006" xmlns:aink="http://schemas.microsoft.com/office/drawing/2016/ink" xmlns:am3d="http://schemas.microsoft.com/office/drawing/2017/model3d" xmlns:o="urn:schemas-microsoft-com:office:office" xmlns:oel="http://schemas.microsoft.com/office/2019/extlst" xmlns:r="http://schemas.openxmlformats.org/officeDocument/2006/relationships" xmlns:m="http://schemas.openxmlformats.org/officeDocument/2006/math" xmlns:v="urn:schemas-microsoft-com:vml" xmlns:wp14="http://schemas.microsoft.com/office/word/2010/wordprocessingDrawing" xmlns:wp="http://schemas.openxmlformats.org/drawingml/2006/wordprocessingDrawing" xmlns:w10="urn:schemas-microsoft-com:office:word" xmlns:w="http://schemas.openxmlformats.org/wordprocessingml/2006/main" xmlns:w14="http://schemas.microsoft.com/office/word/2010/wordml" xmlns:w15="http://schemas.microsoft.com/office/word/2012/wordml" xmlns:w16cex="http://schemas.microsoft.com/office/word/2018/wordml/cex" xmlns:w16cid="http://schemas.microsoft.com/office/word/2016/wordml/cid" xmlns:w16="http://schemas.microsoft.com/office/word/2018/wordml" xmlns:w16du="http://schemas.microsoft.com/office/word/2023/wordml/word16du" xmlns:w16sdtdh="http://schemas.microsoft.com/office/word/2020/wordml/sdtdatahash" xmlns:w16sdtfl="http://schemas.microsoft.com/office/word/2024/wordml/sdtformatlock" xmlns:w16se="http://schemas.microsoft.com/office/word/2015/wordml/symex" xmlns:wpg="http://schemas.microsoft.com/office/word/2010/wordprocessingGroup" xmlns:wpi="http://schemas.microsoft.com/office/word/2010/wordprocessingInk" xmlns:wne="http://schemas.microsoft.com/office/word/2006/wordml" xmlns:wps="http://schemas.microsoft.com/office/word/2010/wordprocessingShape" mc:Ignorable="w14 w15 w16se w16cid w16 w16cex w16sdtdh w16sdtfl w16du wp14">
   <w:footnote w:type="separator" w:id="-1">
     <w:p>
       <w:pPr>
@@ -5244,7 +5135,7 @@
 </file>
 
 <file path=word/numbering.xml><?xml version="1.0" encoding="utf-8"?>
-<w:numbering xmlns:wpc="http://schemas.microsoft.com/office/word/2010/wordprocessingCanvas" xmlns:cx="http://schemas.microsoft.com/office/drawing/2014/chartex" xmlns:cx1="http://schemas.microsoft.com/office/drawing/2015/9/8/chartex" xmlns:cx2="http://schemas.microsoft.com/office/drawing/2015/10/21/chartex" xmlns:cx3="http://schemas.microsoft.com/office/drawing/2016/5/9/chartex" xmlns:cx4="http://schemas.microsoft.com/office/drawing/2016/5/10/chartex" xmlns:cx5="http://schemas.microsoft.com/office/drawing/2016/5/11/chartex" xmlns:cx6="http://schemas.microsoft.com/office/drawing/2016/5/12/chartex" xmlns:cx7="http://schemas.microsoft.com/office/drawing/2016/5/13/chartex" xmlns:cx8="http://schemas.microsoft.com/office/drawing/2016/5/14/chartex" xmlns:mc="http://schemas.openxmlformats.org/markup-compatibility/2006" xmlns:aink="http://schemas.microsoft.com/office/drawing/2016/ink" xmlns:am3d="http://schemas.microsoft.com/office/drawing/2017/model3d" xmlns:o="urn:schemas-microsoft-com:office:office" xmlns:oel="http://schemas.microsoft.com/office/2019/extlst" xmlns:r="http://schemas.openxmlformats.org/officeDocument/2006/relationships" xmlns:m="http://schemas.openxmlformats.org/officeDocument/2006/math" xmlns:v="urn:schemas-microsoft-com:vml" xmlns:wp14="http://schemas.microsoft.com/office/word/2010/wordprocessingDrawing" xmlns:wp="http://schemas.openxmlformats.org/drawingml/2006/wordprocessingDrawing" xmlns:w10="urn:schemas-microsoft-com:office:word" xmlns:w="http://schemas.openxmlformats.org/wordprocessingml/2006/main" xmlns:w14="http://schemas.microsoft.com/office/word/2010/wordml" xmlns:w15="http://schemas.microsoft.com/office/word/2012/wordml" xmlns:w16cex="http://schemas.microsoft.com/office/word/2018/wordml/cex" xmlns:w16cid="http://schemas.microsoft.com/office/word/2016/wordml/cid" xmlns:w16="http://schemas.microsoft.com/office/word/2018/wordml" xmlns:w16sdtdh="http://schemas.microsoft.com/office/word/2020/wordml/sdtdatahash" xmlns:w16se="http://schemas.microsoft.com/office/word/2015/wordml/symex" xmlns:wpg="http://schemas.microsoft.com/office/word/2010/wordprocessingGroup" xmlns:wpi="http://schemas.microsoft.com/office/word/2010/wordprocessingInk" xmlns:wne="http://schemas.microsoft.com/office/word/2006/wordml" xmlns:wps="http://schemas.microsoft.com/office/word/2010/wordprocessingShape" mc:Ignorable="w14 w15 w16se w16cid w16 w16cex w16sdtdh wp14">
+<w:numbering xmlns:wpc="http://schemas.microsoft.com/office/word/2010/wordprocessingCanvas" xmlns:cx="http://schemas.microsoft.com/office/drawing/2014/chartex" xmlns:cx1="http://schemas.microsoft.com/office/drawing/2015/9/8/chartex" xmlns:cx2="http://schemas.microsoft.com/office/drawing/2015/10/21/chartex" xmlns:cx3="http://schemas.microsoft.com/office/drawing/2016/5/9/chartex" xmlns:cx4="http://schemas.microsoft.com/office/drawing/2016/5/10/chartex" xmlns:cx5="http://schemas.microsoft.com/office/drawing/2016/5/11/chartex" xmlns:cx6="http://schemas.microsoft.com/office/drawing/2016/5/12/chartex" xmlns:cx7="http://schemas.microsoft.com/office/drawing/2016/5/13/chartex" xmlns:cx8="http://schemas.microsoft.com/office/drawing/2016/5/14/chartex" xmlns:mc="http://schemas.openxmlformats.org/markup-compatibility/2006" xmlns:aink="http://schemas.microsoft.com/office/drawing/2016/ink" xmlns:am3d="http://schemas.microsoft.com/office/drawing/2017/model3d" xmlns:o="urn:schemas-microsoft-com:office:office" xmlns:oel="http://schemas.microsoft.com/office/2019/extlst" xmlns:r="http://schemas.openxmlformats.org/officeDocument/2006/relationships" xmlns:m="http://schemas.openxmlformats.org/officeDocument/2006/math" xmlns:v="urn:schemas-microsoft-com:vml" xmlns:wp14="http://schemas.microsoft.com/office/word/2010/wordprocessingDrawing" xmlns:wp="http://schemas.openxmlformats.org/drawingml/2006/wordprocessingDrawing" xmlns:w10="urn:schemas-microsoft-com:office:word" xmlns:w="http://schemas.openxmlformats.org/wordprocessingml/2006/main" xmlns:w14="http://schemas.microsoft.com/office/word/2010/wordml" xmlns:w15="http://schemas.microsoft.com/office/word/2012/wordml" xmlns:w16cex="http://schemas.microsoft.com/office/word/2018/wordml/cex" xmlns:w16cid="http://schemas.microsoft.com/office/word/2016/wordml/cid" xmlns:w16="http://schemas.microsoft.com/office/word/2018/wordml" xmlns:w16du="http://schemas.microsoft.com/office/word/2023/wordml/word16du" xmlns:w16sdtdh="http://schemas.microsoft.com/office/word/2020/wordml/sdtdatahash" xmlns:w16sdtfl="http://schemas.microsoft.com/office/word/2024/wordml/sdtformatlock" xmlns:w16se="http://schemas.microsoft.com/office/word/2015/wordml/symex" xmlns:wpg="http://schemas.microsoft.com/office/word/2010/wordprocessingGroup" xmlns:wpi="http://schemas.microsoft.com/office/word/2010/wordprocessingInk" xmlns:wne="http://schemas.microsoft.com/office/word/2006/wordml" xmlns:wps="http://schemas.microsoft.com/office/word/2010/wordprocessingShape" mc:Ignorable="w14 w15 w16se w16cid w16 w16cex w16sdtdh w16sdtfl w16du wp14">
   <w:abstractNum w:abstractNumId="0" w15:restartNumberingAfterBreak="0">
     <w:nsid w:val="013B553B"/>
     <w:multiLevelType w:val="hybridMultilevel"/>
@@ -5811,6 +5702,119 @@
     </w:lvl>
   </w:abstractNum>
   <w:abstractNum w:abstractNumId="5" w15:restartNumberingAfterBreak="0">
+    <w:nsid w:val="235535BC"/>
+    <w:multiLevelType w:val="hybridMultilevel"/>
+    <w:tmpl w:val="3C06464E"/>
+    <w:lvl w:ilvl="0" w:tplc="40090001">
+      <w:start w:val="1"/>
+      <w:numFmt w:val="bullet"/>
+      <w:lvlText w:val=""/>
+      <w:lvlJc w:val="left"/>
+      <w:pPr>
+        <w:ind w:left="360" w:hanging="360"/>
+      </w:pPr>
+      <w:rPr>
+        <w:rFonts w:ascii="Symbol" w:hAnsi="Symbol" w:hint="default"/>
+      </w:rPr>
+    </w:lvl>
+    <w:lvl w:ilvl="1" w:tplc="40090003" w:tentative="1">
+      <w:start w:val="1"/>
+      <w:numFmt w:val="bullet"/>
+      <w:lvlText w:val="o"/>
+      <w:lvlJc w:val="left"/>
+      <w:pPr>
+        <w:ind w:left="1080" w:hanging="360"/>
+      </w:pPr>
+      <w:rPr>
+        <w:rFonts w:ascii="Courier New" w:hAnsi="Courier New" w:cs="Courier New" w:hint="default"/>
+      </w:rPr>
+    </w:lvl>
+    <w:lvl w:ilvl="2" w:tplc="40090005" w:tentative="1">
+      <w:start w:val="1"/>
+      <w:numFmt w:val="bullet"/>
+      <w:lvlText w:val=""/>
+      <w:lvlJc w:val="left"/>
+      <w:pPr>
+        <w:ind w:left="1800" w:hanging="360"/>
+      </w:pPr>
+      <w:rPr>
+        <w:rFonts w:ascii="Wingdings" w:hAnsi="Wingdings" w:hint="default"/>
+      </w:rPr>
+    </w:lvl>
+    <w:lvl w:ilvl="3" w:tplc="40090001" w:tentative="1">
+      <w:start w:val="1"/>
+      <w:numFmt w:val="bullet"/>
+      <w:lvlText w:val=""/>
+      <w:lvlJc w:val="left"/>
+      <w:pPr>
+        <w:ind w:left="2520" w:hanging="360"/>
+      </w:pPr>
+      <w:rPr>
+        <w:rFonts w:ascii="Symbol" w:hAnsi="Symbol" w:hint="default"/>
+      </w:rPr>
+    </w:lvl>
+    <w:lvl w:ilvl="4" w:tplc="40090003" w:tentative="1">
+      <w:start w:val="1"/>
+      <w:numFmt w:val="bullet"/>
+      <w:lvlText w:val="o"/>
+      <w:lvlJc w:val="left"/>
+      <w:pPr>
+        <w:ind w:left="3240" w:hanging="360"/>
+      </w:pPr>
+      <w:rPr>
+        <w:rFonts w:ascii="Courier New" w:hAnsi="Courier New" w:cs="Courier New" w:hint="default"/>
+      </w:rPr>
+    </w:lvl>
+    <w:lvl w:ilvl="5" w:tplc="40090005" w:tentative="1">
+      <w:start w:val="1"/>
+      <w:numFmt w:val="bullet"/>
+      <w:lvlText w:val=""/>
+      <w:lvlJc w:val="left"/>
+      <w:pPr>
+        <w:ind w:left="3960" w:hanging="360"/>
+      </w:pPr>
+      <w:rPr>
+        <w:rFonts w:ascii="Wingdings" w:hAnsi="Wingdings" w:hint="default"/>
+      </w:rPr>
+    </w:lvl>
+    <w:lvl w:ilvl="6" w:tplc="40090001" w:tentative="1">
+      <w:start w:val="1"/>
+      <w:numFmt w:val="bullet"/>
+      <w:lvlText w:val=""/>
+      <w:lvlJc w:val="left"/>
+      <w:pPr>
+        <w:ind w:left="4680" w:hanging="360"/>
+      </w:pPr>
+      <w:rPr>
+        <w:rFonts w:ascii="Symbol" w:hAnsi="Symbol" w:hint="default"/>
+      </w:rPr>
+    </w:lvl>
+    <w:lvl w:ilvl="7" w:tplc="40090003" w:tentative="1">
+      <w:start w:val="1"/>
+      <w:numFmt w:val="bullet"/>
+      <w:lvlText w:val="o"/>
+      <w:lvlJc w:val="left"/>
+      <w:pPr>
+        <w:ind w:left="5400" w:hanging="360"/>
+      </w:pPr>
+      <w:rPr>
+        <w:rFonts w:ascii="Courier New" w:hAnsi="Courier New" w:cs="Courier New" w:hint="default"/>
+      </w:rPr>
+    </w:lvl>
+    <w:lvl w:ilvl="8" w:tplc="40090005" w:tentative="1">
+      <w:start w:val="1"/>
+      <w:numFmt w:val="bullet"/>
+      <w:lvlText w:val=""/>
+      <w:lvlJc w:val="left"/>
+      <w:pPr>
+        <w:ind w:left="6120" w:hanging="360"/>
+      </w:pPr>
+      <w:rPr>
+        <w:rFonts w:ascii="Wingdings" w:hAnsi="Wingdings" w:hint="default"/>
+      </w:rPr>
+    </w:lvl>
+  </w:abstractNum>
+  <w:abstractNum w:abstractNumId="6" w15:restartNumberingAfterBreak="0">
     <w:nsid w:val="270A73AE"/>
     <w:multiLevelType w:val="hybridMultilevel"/>
     <w:tmpl w:val="D7300020"/>
@@ -5923,7 +5927,7 @@
       </w:rPr>
     </w:lvl>
   </w:abstractNum>
-  <w:abstractNum w:abstractNumId="6" w15:restartNumberingAfterBreak="0">
+  <w:abstractNum w:abstractNumId="7" w15:restartNumberingAfterBreak="0">
     <w:nsid w:val="2A13594F"/>
     <w:multiLevelType w:val="hybridMultilevel"/>
     <w:tmpl w:val="9A10CE4E"/>
@@ -6036,7 +6040,7 @@
       </w:rPr>
     </w:lvl>
   </w:abstractNum>
-  <w:abstractNum w:abstractNumId="7" w15:restartNumberingAfterBreak="0">
+  <w:abstractNum w:abstractNumId="8" w15:restartNumberingAfterBreak="0">
     <w:nsid w:val="3171045E"/>
     <w:multiLevelType w:val="hybridMultilevel"/>
     <w:tmpl w:val="60B697D6"/>
@@ -6149,7 +6153,7 @@
       </w:rPr>
     </w:lvl>
   </w:abstractNum>
-  <w:abstractNum w:abstractNumId="8" w15:restartNumberingAfterBreak="0">
+  <w:abstractNum w:abstractNumId="9" w15:restartNumberingAfterBreak="0">
     <w:nsid w:val="3227427C"/>
     <w:multiLevelType w:val="hybridMultilevel"/>
     <w:tmpl w:val="99A278C4"/>
@@ -6262,7 +6266,7 @@
       </w:rPr>
     </w:lvl>
   </w:abstractNum>
-  <w:abstractNum w:abstractNumId="9" w15:restartNumberingAfterBreak="0">
+  <w:abstractNum w:abstractNumId="10" w15:restartNumberingAfterBreak="0">
     <w:nsid w:val="350C3D77"/>
     <w:multiLevelType w:val="hybridMultilevel"/>
     <w:tmpl w:val="09AC67C4"/>
@@ -6375,7 +6379,7 @@
       </w:rPr>
     </w:lvl>
   </w:abstractNum>
-  <w:abstractNum w:abstractNumId="10" w15:restartNumberingAfterBreak="0">
+  <w:abstractNum w:abstractNumId="11" w15:restartNumberingAfterBreak="0">
     <w:nsid w:val="357E639A"/>
     <w:multiLevelType w:val="hybridMultilevel"/>
     <w:tmpl w:val="C122D514"/>
@@ -6488,7 +6492,7 @@
       </w:rPr>
     </w:lvl>
   </w:abstractNum>
-  <w:abstractNum w:abstractNumId="11" w15:restartNumberingAfterBreak="0">
+  <w:abstractNum w:abstractNumId="12" w15:restartNumberingAfterBreak="0">
     <w:nsid w:val="377014D8"/>
     <w:multiLevelType w:val="hybridMultilevel"/>
     <w:tmpl w:val="F0D486D0"/>
@@ -6601,7 +6605,7 @@
       </w:rPr>
     </w:lvl>
   </w:abstractNum>
-  <w:abstractNum w:abstractNumId="12" w15:restartNumberingAfterBreak="0">
+  <w:abstractNum w:abstractNumId="13" w15:restartNumberingAfterBreak="0">
     <w:nsid w:val="3A772851"/>
     <w:multiLevelType w:val="hybridMultilevel"/>
     <w:tmpl w:val="E2F456A2"/>
@@ -6714,7 +6718,120 @@
       </w:rPr>
     </w:lvl>
   </w:abstractNum>
-  <w:abstractNum w:abstractNumId="13" w15:restartNumberingAfterBreak="0">
+  <w:abstractNum w:abstractNumId="14" w15:restartNumberingAfterBreak="0">
+    <w:nsid w:val="3BC4161A"/>
+    <w:multiLevelType w:val="hybridMultilevel"/>
+    <w:tmpl w:val="0F1C2278"/>
+    <w:lvl w:ilvl="0" w:tplc="04090009">
+      <w:start w:val="1"/>
+      <w:numFmt w:val="bullet"/>
+      <w:lvlText w:val=""/>
+      <w:lvlJc w:val="left"/>
+      <w:pPr>
+        <w:ind w:left="720" w:hanging="360"/>
+      </w:pPr>
+      <w:rPr>
+        <w:rFonts w:ascii="Wingdings" w:hAnsi="Wingdings" w:hint="default"/>
+      </w:rPr>
+    </w:lvl>
+    <w:lvl w:ilvl="1" w:tplc="40090003" w:tentative="1">
+      <w:start w:val="1"/>
+      <w:numFmt w:val="bullet"/>
+      <w:lvlText w:val="o"/>
+      <w:lvlJc w:val="left"/>
+      <w:pPr>
+        <w:ind w:left="1440" w:hanging="360"/>
+      </w:pPr>
+      <w:rPr>
+        <w:rFonts w:ascii="Courier New" w:hAnsi="Courier New" w:cs="Courier New" w:hint="default"/>
+      </w:rPr>
+    </w:lvl>
+    <w:lvl w:ilvl="2" w:tplc="40090005" w:tentative="1">
+      <w:start w:val="1"/>
+      <w:numFmt w:val="bullet"/>
+      <w:lvlText w:val=""/>
+      <w:lvlJc w:val="left"/>
+      <w:pPr>
+        <w:ind w:left="2160" w:hanging="360"/>
+      </w:pPr>
+      <w:rPr>
+        <w:rFonts w:ascii="Wingdings" w:hAnsi="Wingdings" w:hint="default"/>
+      </w:rPr>
+    </w:lvl>
+    <w:lvl w:ilvl="3" w:tplc="40090001" w:tentative="1">
+      <w:start w:val="1"/>
+      <w:numFmt w:val="bullet"/>
+      <w:lvlText w:val=""/>
+      <w:lvlJc w:val="left"/>
+      <w:pPr>
+        <w:ind w:left="2880" w:hanging="360"/>
+      </w:pPr>
+      <w:rPr>
+        <w:rFonts w:ascii="Symbol" w:hAnsi="Symbol" w:hint="default"/>
+      </w:rPr>
+    </w:lvl>
+    <w:lvl w:ilvl="4" w:tplc="40090003" w:tentative="1">
+      <w:start w:val="1"/>
+      <w:numFmt w:val="bullet"/>
+      <w:lvlText w:val="o"/>
+      <w:lvlJc w:val="left"/>
+      <w:pPr>
+        <w:ind w:left="3600" w:hanging="360"/>
+      </w:pPr>
+      <w:rPr>
+        <w:rFonts w:ascii="Courier New" w:hAnsi="Courier New" w:cs="Courier New" w:hint="default"/>
+      </w:rPr>
+    </w:lvl>
+    <w:lvl w:ilvl="5" w:tplc="40090005" w:tentative="1">
+      <w:start w:val="1"/>
+      <w:numFmt w:val="bullet"/>
+      <w:lvlText w:val=""/>
+      <w:lvlJc w:val="left"/>
+      <w:pPr>
+        <w:ind w:left="4320" w:hanging="360"/>
+      </w:pPr>
+      <w:rPr>
+        <w:rFonts w:ascii="Wingdings" w:hAnsi="Wingdings" w:hint="default"/>
+      </w:rPr>
+    </w:lvl>
+    <w:lvl w:ilvl="6" w:tplc="40090001" w:tentative="1">
+      <w:start w:val="1"/>
+      <w:numFmt w:val="bullet"/>
+      <w:lvlText w:val=""/>
+      <w:lvlJc w:val="left"/>
+      <w:pPr>
+        <w:ind w:left="5040" w:hanging="360"/>
+      </w:pPr>
+      <w:rPr>
+        <w:rFonts w:ascii="Symbol" w:hAnsi="Symbol" w:hint="default"/>
+      </w:rPr>
+    </w:lvl>
+    <w:lvl w:ilvl="7" w:tplc="40090003" w:tentative="1">
+      <w:start w:val="1"/>
+      <w:numFmt w:val="bullet"/>
+      <w:lvlText w:val="o"/>
+      <w:lvlJc w:val="left"/>
+      <w:pPr>
+        <w:ind w:left="5760" w:hanging="360"/>
+      </w:pPr>
+      <w:rPr>
+        <w:rFonts w:ascii="Courier New" w:hAnsi="Courier New" w:cs="Courier New" w:hint="default"/>
+      </w:rPr>
+    </w:lvl>
+    <w:lvl w:ilvl="8" w:tplc="40090005" w:tentative="1">
+      <w:start w:val="1"/>
+      <w:numFmt w:val="bullet"/>
+      <w:lvlText w:val=""/>
+      <w:lvlJc w:val="left"/>
+      <w:pPr>
+        <w:ind w:left="6480" w:hanging="360"/>
+      </w:pPr>
+      <w:rPr>
+        <w:rFonts w:ascii="Wingdings" w:hAnsi="Wingdings" w:hint="default"/>
+      </w:rPr>
+    </w:lvl>
+  </w:abstractNum>
+  <w:abstractNum w:abstractNumId="15" w15:restartNumberingAfterBreak="0">
     <w:nsid w:val="3C7F05E9"/>
     <w:multiLevelType w:val="hybridMultilevel"/>
     <w:tmpl w:val="DE782380"/>
@@ -6827,7 +6944,7 @@
       </w:rPr>
     </w:lvl>
   </w:abstractNum>
-  <w:abstractNum w:abstractNumId="14" w15:restartNumberingAfterBreak="0">
+  <w:abstractNum w:abstractNumId="16" w15:restartNumberingAfterBreak="0">
     <w:nsid w:val="523C0A78"/>
     <w:multiLevelType w:val="hybridMultilevel"/>
     <w:tmpl w:val="94A88A9C"/>
@@ -6940,7 +7057,233 @@
       </w:rPr>
     </w:lvl>
   </w:abstractNum>
-  <w:abstractNum w:abstractNumId="15" w15:restartNumberingAfterBreak="0">
+  <w:abstractNum w:abstractNumId="17" w15:restartNumberingAfterBreak="0">
+    <w:nsid w:val="532F6E92"/>
+    <w:multiLevelType w:val="hybridMultilevel"/>
+    <w:tmpl w:val="4A7A9740"/>
+    <w:lvl w:ilvl="0" w:tplc="04090009">
+      <w:start w:val="1"/>
+      <w:numFmt w:val="bullet"/>
+      <w:lvlText w:val=""/>
+      <w:lvlJc w:val="left"/>
+      <w:pPr>
+        <w:ind w:left="360" w:hanging="360"/>
+      </w:pPr>
+      <w:rPr>
+        <w:rFonts w:ascii="Wingdings" w:hAnsi="Wingdings" w:hint="default"/>
+      </w:rPr>
+    </w:lvl>
+    <w:lvl w:ilvl="1" w:tplc="40090003" w:tentative="1">
+      <w:start w:val="1"/>
+      <w:numFmt w:val="bullet"/>
+      <w:lvlText w:val="o"/>
+      <w:lvlJc w:val="left"/>
+      <w:pPr>
+        <w:ind w:left="1080" w:hanging="360"/>
+      </w:pPr>
+      <w:rPr>
+        <w:rFonts w:ascii="Courier New" w:hAnsi="Courier New" w:cs="Courier New" w:hint="default"/>
+      </w:rPr>
+    </w:lvl>
+    <w:lvl w:ilvl="2" w:tplc="40090005" w:tentative="1">
+      <w:start w:val="1"/>
+      <w:numFmt w:val="bullet"/>
+      <w:lvlText w:val=""/>
+      <w:lvlJc w:val="left"/>
+      <w:pPr>
+        <w:ind w:left="1800" w:hanging="360"/>
+      </w:pPr>
+      <w:rPr>
+        <w:rFonts w:ascii="Wingdings" w:hAnsi="Wingdings" w:hint="default"/>
+      </w:rPr>
+    </w:lvl>
+    <w:lvl w:ilvl="3" w:tplc="40090001" w:tentative="1">
+      <w:start w:val="1"/>
+      <w:numFmt w:val="bullet"/>
+      <w:lvlText w:val=""/>
+      <w:lvlJc w:val="left"/>
+      <w:pPr>
+        <w:ind w:left="2520" w:hanging="360"/>
+      </w:pPr>
+      <w:rPr>
+        <w:rFonts w:ascii="Symbol" w:hAnsi="Symbol" w:hint="default"/>
+      </w:rPr>
+    </w:lvl>
+    <w:lvl w:ilvl="4" w:tplc="40090003" w:tentative="1">
+      <w:start w:val="1"/>
+      <w:numFmt w:val="bullet"/>
+      <w:lvlText w:val="o"/>
+      <w:lvlJc w:val="left"/>
+      <w:pPr>
+        <w:ind w:left="3240" w:hanging="360"/>
+      </w:pPr>
+      <w:rPr>
+        <w:rFonts w:ascii="Courier New" w:hAnsi="Courier New" w:cs="Courier New" w:hint="default"/>
+      </w:rPr>
+    </w:lvl>
+    <w:lvl w:ilvl="5" w:tplc="40090005" w:tentative="1">
+      <w:start w:val="1"/>
+      <w:numFmt w:val="bullet"/>
+      <w:lvlText w:val=""/>
+      <w:lvlJc w:val="left"/>
+      <w:pPr>
+        <w:ind w:left="3960" w:hanging="360"/>
+      </w:pPr>
+      <w:rPr>
+        <w:rFonts w:ascii="Wingdings" w:hAnsi="Wingdings" w:hint="default"/>
+      </w:rPr>
+    </w:lvl>
+    <w:lvl w:ilvl="6" w:tplc="40090001" w:tentative="1">
+      <w:start w:val="1"/>
+      <w:numFmt w:val="bullet"/>
+      <w:lvlText w:val=""/>
+      <w:lvlJc w:val="left"/>
+      <w:pPr>
+        <w:ind w:left="4680" w:hanging="360"/>
+      </w:pPr>
+      <w:rPr>
+        <w:rFonts w:ascii="Symbol" w:hAnsi="Symbol" w:hint="default"/>
+      </w:rPr>
+    </w:lvl>
+    <w:lvl w:ilvl="7" w:tplc="40090003" w:tentative="1">
+      <w:start w:val="1"/>
+      <w:numFmt w:val="bullet"/>
+      <w:lvlText w:val="o"/>
+      <w:lvlJc w:val="left"/>
+      <w:pPr>
+        <w:ind w:left="5400" w:hanging="360"/>
+      </w:pPr>
+      <w:rPr>
+        <w:rFonts w:ascii="Courier New" w:hAnsi="Courier New" w:cs="Courier New" w:hint="default"/>
+      </w:rPr>
+    </w:lvl>
+    <w:lvl w:ilvl="8" w:tplc="40090005" w:tentative="1">
+      <w:start w:val="1"/>
+      <w:numFmt w:val="bullet"/>
+      <w:lvlText w:val=""/>
+      <w:lvlJc w:val="left"/>
+      <w:pPr>
+        <w:ind w:left="6120" w:hanging="360"/>
+      </w:pPr>
+      <w:rPr>
+        <w:rFonts w:ascii="Wingdings" w:hAnsi="Wingdings" w:hint="default"/>
+      </w:rPr>
+    </w:lvl>
+  </w:abstractNum>
+  <w:abstractNum w:abstractNumId="18" w15:restartNumberingAfterBreak="0">
+    <w:nsid w:val="55834EF0"/>
+    <w:multiLevelType w:val="hybridMultilevel"/>
+    <w:tmpl w:val="38AA5A80"/>
+    <w:lvl w:ilvl="0" w:tplc="40090001">
+      <w:start w:val="1"/>
+      <w:numFmt w:val="bullet"/>
+      <w:lvlText w:val=""/>
+      <w:lvlJc w:val="left"/>
+      <w:pPr>
+        <w:ind w:left="360" w:hanging="360"/>
+      </w:pPr>
+      <w:rPr>
+        <w:rFonts w:ascii="Symbol" w:hAnsi="Symbol" w:hint="default"/>
+      </w:rPr>
+    </w:lvl>
+    <w:lvl w:ilvl="1" w:tplc="FFFFFFFF" w:tentative="1">
+      <w:start w:val="1"/>
+      <w:numFmt w:val="bullet"/>
+      <w:lvlText w:val="o"/>
+      <w:lvlJc w:val="left"/>
+      <w:pPr>
+        <w:ind w:left="1080" w:hanging="360"/>
+      </w:pPr>
+      <w:rPr>
+        <w:rFonts w:ascii="Courier New" w:hAnsi="Courier New" w:cs="Courier New" w:hint="default"/>
+      </w:rPr>
+    </w:lvl>
+    <w:lvl w:ilvl="2" w:tplc="FFFFFFFF" w:tentative="1">
+      <w:start w:val="1"/>
+      <w:numFmt w:val="bullet"/>
+      <w:lvlText w:val=""/>
+      <w:lvlJc w:val="left"/>
+      <w:pPr>
+        <w:ind w:left="1800" w:hanging="360"/>
+      </w:pPr>
+      <w:rPr>
+        <w:rFonts w:ascii="Wingdings" w:hAnsi="Wingdings" w:hint="default"/>
+      </w:rPr>
+    </w:lvl>
+    <w:lvl w:ilvl="3" w:tplc="FFFFFFFF" w:tentative="1">
+      <w:start w:val="1"/>
+      <w:numFmt w:val="bullet"/>
+      <w:lvlText w:val=""/>
+      <w:lvlJc w:val="left"/>
+      <w:pPr>
+        <w:ind w:left="2520" w:hanging="360"/>
+      </w:pPr>
+      <w:rPr>
+        <w:rFonts w:ascii="Symbol" w:hAnsi="Symbol" w:hint="default"/>
+      </w:rPr>
+    </w:lvl>
+    <w:lvl w:ilvl="4" w:tplc="FFFFFFFF" w:tentative="1">
+      <w:start w:val="1"/>
+      <w:numFmt w:val="bullet"/>
+      <w:lvlText w:val="o"/>
+      <w:lvlJc w:val="left"/>
+      <w:pPr>
+        <w:ind w:left="3240" w:hanging="360"/>
+      </w:pPr>
+      <w:rPr>
+        <w:rFonts w:ascii="Courier New" w:hAnsi="Courier New" w:cs="Courier New" w:hint="default"/>
+      </w:rPr>
+    </w:lvl>
+    <w:lvl w:ilvl="5" w:tplc="FFFFFFFF" w:tentative="1">
+      <w:start w:val="1"/>
+      <w:numFmt w:val="bullet"/>
+      <w:lvlText w:val=""/>
+      <w:lvlJc w:val="left"/>
+      <w:pPr>
+        <w:ind w:left="3960" w:hanging="360"/>
+      </w:pPr>
+      <w:rPr>
+        <w:rFonts w:ascii="Wingdings" w:hAnsi="Wingdings" w:hint="default"/>
+      </w:rPr>
+    </w:lvl>
+    <w:lvl w:ilvl="6" w:tplc="FFFFFFFF" w:tentative="1">
+      <w:start w:val="1"/>
+      <w:numFmt w:val="bullet"/>
+      <w:lvlText w:val=""/>
+      <w:lvlJc w:val="left"/>
+      <w:pPr>
+        <w:ind w:left="4680" w:hanging="360"/>
+      </w:pPr>
+      <w:rPr>
+        <w:rFonts w:ascii="Symbol" w:hAnsi="Symbol" w:hint="default"/>
+      </w:rPr>
+    </w:lvl>
+    <w:lvl w:ilvl="7" w:tplc="FFFFFFFF" w:tentative="1">
+      <w:start w:val="1"/>
+      <w:numFmt w:val="bullet"/>
+      <w:lvlText w:val="o"/>
+      <w:lvlJc w:val="left"/>
+      <w:pPr>
+        <w:ind w:left="5400" w:hanging="360"/>
+      </w:pPr>
+      <w:rPr>
+        <w:rFonts w:ascii="Courier New" w:hAnsi="Courier New" w:cs="Courier New" w:hint="default"/>
+      </w:rPr>
+    </w:lvl>
+    <w:lvl w:ilvl="8" w:tplc="FFFFFFFF" w:tentative="1">
+      <w:start w:val="1"/>
+      <w:numFmt w:val="bullet"/>
+      <w:lvlText w:val=""/>
+      <w:lvlJc w:val="left"/>
+      <w:pPr>
+        <w:ind w:left="6120" w:hanging="360"/>
+      </w:pPr>
+      <w:rPr>
+        <w:rFonts w:ascii="Wingdings" w:hAnsi="Wingdings" w:hint="default"/>
+      </w:rPr>
+    </w:lvl>
+  </w:abstractNum>
+  <w:abstractNum w:abstractNumId="19" w15:restartNumberingAfterBreak="0">
     <w:nsid w:val="55903D33"/>
     <w:multiLevelType w:val="hybridMultilevel"/>
     <w:tmpl w:val="B4944A6A"/>
@@ -7053,7 +7396,7 @@
       </w:rPr>
     </w:lvl>
   </w:abstractNum>
-  <w:abstractNum w:abstractNumId="16" w15:restartNumberingAfterBreak="0">
+  <w:abstractNum w:abstractNumId="20" w15:restartNumberingAfterBreak="0">
     <w:nsid w:val="5EB878C9"/>
     <w:multiLevelType w:val="hybridMultilevel"/>
     <w:tmpl w:val="CBAAC48A"/>
@@ -7166,7 +7509,7 @@
       </w:rPr>
     </w:lvl>
   </w:abstractNum>
-  <w:abstractNum w:abstractNumId="17" w15:restartNumberingAfterBreak="0">
+  <w:abstractNum w:abstractNumId="21" w15:restartNumberingAfterBreak="0">
     <w:nsid w:val="64B11E79"/>
     <w:multiLevelType w:val="hybridMultilevel"/>
     <w:tmpl w:val="A1108CE6"/>
@@ -7279,7 +7622,7 @@
       </w:rPr>
     </w:lvl>
   </w:abstractNum>
-  <w:abstractNum w:abstractNumId="18" w15:restartNumberingAfterBreak="0">
+  <w:abstractNum w:abstractNumId="22" w15:restartNumberingAfterBreak="0">
     <w:nsid w:val="65ED79D8"/>
     <w:multiLevelType w:val="hybridMultilevel"/>
     <w:tmpl w:val="5C04892A"/>
@@ -7392,7 +7735,7 @@
       </w:rPr>
     </w:lvl>
   </w:abstractNum>
-  <w:abstractNum w:abstractNumId="19" w15:restartNumberingAfterBreak="0">
+  <w:abstractNum w:abstractNumId="23" w15:restartNumberingAfterBreak="0">
     <w:nsid w:val="776D635C"/>
     <w:multiLevelType w:val="hybridMultilevel"/>
     <w:tmpl w:val="FDDEB9DC"/>
@@ -7509,67 +7852,79 @@
     <w:abstractNumId w:val="3"/>
   </w:num>
   <w:num w:numId="2" w16cid:durableId="869759620">
-    <w:abstractNumId w:val="17"/>
+    <w:abstractNumId w:val="21"/>
   </w:num>
   <w:num w:numId="3" w16cid:durableId="1769234456">
-    <w:abstractNumId w:val="7"/>
+    <w:abstractNumId w:val="8"/>
   </w:num>
   <w:num w:numId="4" w16cid:durableId="979186738">
     <w:abstractNumId w:val="4"/>
   </w:num>
   <w:num w:numId="5" w16cid:durableId="1322008134">
-    <w:abstractNumId w:val="12"/>
+    <w:abstractNumId w:val="13"/>
   </w:num>
   <w:num w:numId="6" w16cid:durableId="987052446">
     <w:abstractNumId w:val="1"/>
   </w:num>
   <w:num w:numId="7" w16cid:durableId="1192649824">
-    <w:abstractNumId w:val="9"/>
+    <w:abstractNumId w:val="10"/>
   </w:num>
   <w:num w:numId="8" w16cid:durableId="1827547324">
     <w:abstractNumId w:val="0"/>
   </w:num>
   <w:num w:numId="9" w16cid:durableId="1041903700">
-    <w:abstractNumId w:val="13"/>
+    <w:abstractNumId w:val="15"/>
   </w:num>
   <w:num w:numId="10" w16cid:durableId="496456361">
-    <w:abstractNumId w:val="18"/>
+    <w:abstractNumId w:val="22"/>
   </w:num>
   <w:num w:numId="11" w16cid:durableId="1020818421">
-    <w:abstractNumId w:val="14"/>
+    <w:abstractNumId w:val="16"/>
   </w:num>
   <w:num w:numId="12" w16cid:durableId="1524200621">
-    <w:abstractNumId w:val="11"/>
+    <w:abstractNumId w:val="12"/>
   </w:num>
   <w:num w:numId="13" w16cid:durableId="1979415685">
-    <w:abstractNumId w:val="6"/>
+    <w:abstractNumId w:val="7"/>
   </w:num>
   <w:num w:numId="14" w16cid:durableId="1632203798">
-    <w:abstractNumId w:val="8"/>
+    <w:abstractNumId w:val="9"/>
   </w:num>
   <w:num w:numId="15" w16cid:durableId="303631316">
-    <w:abstractNumId w:val="19"/>
+    <w:abstractNumId w:val="23"/>
   </w:num>
   <w:num w:numId="16" w16cid:durableId="1214738030">
     <w:abstractNumId w:val="2"/>
   </w:num>
   <w:num w:numId="17" w16cid:durableId="86972362">
-    <w:abstractNumId w:val="15"/>
+    <w:abstractNumId w:val="19"/>
   </w:num>
   <w:num w:numId="18" w16cid:durableId="826022008">
-    <w:abstractNumId w:val="5"/>
+    <w:abstractNumId w:val="6"/>
   </w:num>
   <w:num w:numId="19" w16cid:durableId="2083797885">
-    <w:abstractNumId w:val="16"/>
+    <w:abstractNumId w:val="20"/>
   </w:num>
   <w:num w:numId="20" w16cid:durableId="292449608">
-    <w:abstractNumId w:val="10"/>
+    <w:abstractNumId w:val="11"/>
+  </w:num>
+  <w:num w:numId="21" w16cid:durableId="1991904855">
+    <w:abstractNumId w:val="17"/>
+  </w:num>
+  <w:num w:numId="22" w16cid:durableId="1774398367">
+    <w:abstractNumId w:val="14"/>
+  </w:num>
+  <w:num w:numId="23" w16cid:durableId="72706599">
+    <w:abstractNumId w:val="18"/>
+  </w:num>
+  <w:num w:numId="24" w16cid:durableId="52241143">
+    <w:abstractNumId w:val="5"/>
   </w:num>
 </w:numbering>
 </file>
 
 <file path=word/styles.xml><?xml version="1.0" encoding="utf-8"?>
-<w:styles xmlns:mc="http://schemas.openxmlformats.org/markup-compatibility/2006" xmlns:r="http://schemas.openxmlformats.org/officeDocument/2006/relationships" xmlns:w="http://schemas.openxmlformats.org/wordprocessingml/2006/main" xmlns:w14="http://schemas.microsoft.com/office/word/2010/wordml" xmlns:w15="http://schemas.microsoft.com/office/word/2012/wordml" xmlns:w16cex="http://schemas.microsoft.com/office/word/2018/wordml/cex" xmlns:w16cid="http://schemas.microsoft.com/office/word/2016/wordml/cid" xmlns:w16="http://schemas.microsoft.com/office/word/2018/wordml" xmlns:w16sdtdh="http://schemas.microsoft.com/office/word/2020/wordml/sdtdatahash" xmlns:w16se="http://schemas.microsoft.com/office/word/2015/wordml/symex" mc:Ignorable="w14 w15 w16se w16cid w16 w16cex w16sdtdh">
+<w:styles xmlns:mc="http://schemas.openxmlformats.org/markup-compatibility/2006" xmlns:r="http://schemas.openxmlformats.org/officeDocument/2006/relationships" xmlns:w="http://schemas.openxmlformats.org/wordprocessingml/2006/main" xmlns:w14="http://schemas.microsoft.com/office/word/2010/wordml" xmlns:w15="http://schemas.microsoft.com/office/word/2012/wordml" xmlns:w16cex="http://schemas.microsoft.com/office/word/2018/wordml/cex" xmlns:w16cid="http://schemas.microsoft.com/office/word/2016/wordml/cid" xmlns:w16="http://schemas.microsoft.com/office/word/2018/wordml" xmlns:w16du="http://schemas.microsoft.com/office/word/2023/wordml/word16du" xmlns:w16sdtdh="http://schemas.microsoft.com/office/word/2020/wordml/sdtdatahash" xmlns:w16sdtfl="http://schemas.microsoft.com/office/word/2024/wordml/sdtformatlock" xmlns:w16se="http://schemas.microsoft.com/office/word/2015/wordml/symex" mc:Ignorable="w14 w15 w16se w16cid w16 w16cex w16sdtdh w16sdtfl w16du">
   <w:docDefaults>
     <w:rPrDefault>
       <w:rPr>
@@ -7972,7 +8327,6 @@
   <w:style w:type="character" w:default="1" w:styleId="DefaultParagraphFont">
     <w:name w:val="Default Paragraph Font"/>
     <w:uiPriority w:val="1"/>
-    <w:semiHidden/>
     <w:unhideWhenUsed/>
   </w:style>
   <w:style w:type="table" w:default="1" w:styleId="TableNormal">

</xml_diff>